<commit_message>
Add used images. Add first wave of fixes
</commit_message>
<xml_diff>
--- a/My/Записка.docx
+++ b/My/Записка.docx
@@ -1231,6 +1231,7 @@
     </w:p>
     <w:p>
       <w:pPr>
+        <w:ind w:firstLine="0"/>
         <w:jc w:val="center"/>
         <w:rPr>
           <w:b/>
@@ -2010,19 +2011,7 @@
           <w:rPr>
             <w:rStyle w:val="af3"/>
           </w:rPr>
-          <w:t>3.3 Разра</w:t>
-        </w:r>
-        <w:r>
-          <w:rPr>
-            <w:rStyle w:val="af3"/>
-          </w:rPr>
-          <w:t>б</w:t>
-        </w:r>
-        <w:r>
-          <w:rPr>
-            <w:rStyle w:val="af3"/>
-          </w:rPr>
-          <w:t>отка алгоритма приложения и алгоритмов отдельных модулей</w:t>
+          <w:t>3.3 Разработка алгоритма приложения и алгоритмов отдельных модулей</w:t>
         </w:r>
         <w:r>
           <w:rPr>
@@ -2622,7 +2611,19 @@
           <w:rPr>
             <w:rStyle w:val="af3"/>
           </w:rPr>
-          <w:t>Заключение</w:t>
+          <w:t>Закл</w:t>
+        </w:r>
+        <w:r>
+          <w:rPr>
+            <w:rStyle w:val="af3"/>
+          </w:rPr>
+          <w:t>ю</w:t>
+        </w:r>
+        <w:r>
+          <w:rPr>
+            <w:rStyle w:val="af3"/>
+          </w:rPr>
+          <w:t>чение</w:t>
         </w:r>
         <w:r>
           <w:rPr>
@@ -2865,6 +2866,7 @@
     </w:p>
     <w:p>
       <w:pPr>
+        <w:ind w:firstLine="0"/>
         <w:jc w:val="center"/>
         <w:rPr>
           <w:b/>
@@ -2982,6 +2984,7 @@
     <w:p>
       <w:pPr>
         <w:pStyle w:val="11"/>
+        <w:ind w:left="0" w:firstLine="0"/>
         <w:jc w:val="center"/>
       </w:pPr>
       <w:bookmarkStart w:id="0" w:name="_Toc6171559"/>
@@ -3707,7 +3710,7 @@
         <w:t>Forms</w:t>
       </w:r>
       <w:r>
-        <w:t xml:space="preserve"> (см. ри</w:t>
+        <w:t xml:space="preserve"> (ри</w:t>
       </w:r>
       <w:r>
         <w:t>сунок 1.1</w:t>
@@ -3736,9 +3739,9 @@
       </w:pPr>
       <w:r>
         <w:drawing>
-          <wp:inline distT="0" distB="0" distL="0" distR="0" wp14:anchorId="5A6B2D62" wp14:editId="67B7AF10">
+          <wp:inline distT="0" distB="0" distL="0" distR="0" wp14:anchorId="5A6B2D62" wp14:editId="7BA0686E">
             <wp:extent cx="5848971" cy="3014980"/>
-            <wp:effectExtent l="0" t="0" r="0" b="0"/>
+            <wp:effectExtent l="19050" t="19050" r="19050" b="13970"/>
             <wp:docPr id="1" name="Рисунок 1"/>
             <wp:cNvGraphicFramePr>
               <a:graphicFrameLocks xmlns:a="http://schemas.openxmlformats.org/drawingml/2006/main" noChangeAspect="1"/>
@@ -3763,8 +3766,10 @@
                     <a:prstGeom prst="rect">
                       <a:avLst/>
                     </a:prstGeom>
-                    <a:ln>
-                      <a:noFill/>
+                    <a:ln w="12700">
+                      <a:solidFill>
+                        <a:schemeClr val="tx1"/>
+                      </a:solidFill>
                     </a:ln>
                     <a:extLst>
                       <a:ext uri="{53640926-AAD7-44D8-BBD7-CCE9431645EC}">
@@ -4155,7 +4160,7 @@
         <w:t>Typeform</w:t>
       </w:r>
       <w:r>
-        <w:t xml:space="preserve"> (см. рисунок 1.2) </w:t>
+        <w:t xml:space="preserve"> (рисунок 1.2) </w:t>
       </w:r>
       <w:r>
         <w:t>[4].</w:t>
@@ -4172,9 +4177,9 @@
       </w:pPr>
       <w:r>
         <w:drawing>
-          <wp:inline distT="0" distB="0" distL="0" distR="0" wp14:anchorId="702C6B8A" wp14:editId="11D4ECB9">
+          <wp:inline distT="0" distB="0" distL="0" distR="0" wp14:anchorId="702C6B8A" wp14:editId="7D1A23F0">
             <wp:extent cx="5939790" cy="3018155"/>
-            <wp:effectExtent l="0" t="0" r="3810" b="0"/>
+            <wp:effectExtent l="19050" t="19050" r="22860" b="10795"/>
             <wp:docPr id="2" name="Рисунок 2"/>
             <wp:cNvGraphicFramePr>
               <a:graphicFrameLocks xmlns:a="http://schemas.openxmlformats.org/drawingml/2006/main" noChangeAspect="1"/>
@@ -4200,6 +4205,11 @@
                     <a:prstGeom prst="rect">
                       <a:avLst/>
                     </a:prstGeom>
+                    <a:ln w="12700">
+                      <a:solidFill>
+                        <a:schemeClr val="tx1"/>
+                      </a:solidFill>
+                    </a:ln>
                   </pic:spPr>
                 </pic:pic>
               </a:graphicData>
@@ -4493,7 +4503,7 @@
         <w:t xml:space="preserve"> (</w:t>
       </w:r>
       <w:r>
-        <w:t>см. рисунок 1.3</w:t>
+        <w:t>рисунок 1.3</w:t>
       </w:r>
       <w:r>
         <w:t>)</w:t>
@@ -4516,9 +4526,9 @@
       </w:pPr>
       <w:r>
         <w:drawing>
-          <wp:inline distT="0" distB="0" distL="0" distR="0" wp14:anchorId="64D93EED" wp14:editId="1BB0B96F">
+          <wp:inline distT="0" distB="0" distL="0" distR="0" wp14:anchorId="64D93EED" wp14:editId="018C7A1F">
             <wp:extent cx="5939790" cy="3043555"/>
-            <wp:effectExtent l="0" t="0" r="3810" b="2540"/>
+            <wp:effectExtent l="19050" t="19050" r="22860" b="23495"/>
             <wp:docPr id="3" name="Рисунок 3"/>
             <wp:cNvGraphicFramePr>
               <a:graphicFrameLocks xmlns:a="http://schemas.openxmlformats.org/drawingml/2006/main" noChangeAspect="1"/>
@@ -4544,6 +4554,11 @@
                     <a:prstGeom prst="rect">
                       <a:avLst/>
                     </a:prstGeom>
+                    <a:ln w="12700">
+                      <a:solidFill>
+                        <a:schemeClr val="tx1"/>
+                      </a:solidFill>
+                    </a:ln>
                   </pic:spPr>
                 </pic:pic>
               </a:graphicData>
@@ -4851,7 +4866,13 @@
         <w:t>SurveyMonkey</w:t>
       </w:r>
       <w:r>
-        <w:t xml:space="preserve"> обладает хорошим функционалом и, если купить подписку и привыкнуть и интерфейсу, даёт возможность создавать отличные опросы с настраиваемой логикой переходов.</w:t>
+        <w:t xml:space="preserve"> обладает хорошим функционалом и, если купить подписку и привыкнуть </w:t>
+      </w:r>
+      <w:r>
+        <w:t>к</w:t>
+      </w:r>
+      <w:r>
+        <w:t xml:space="preserve"> интерфейсу, даёт возможность создавать отличные опросы с настраиваемой логикой переходов.</w:t>
       </w:r>
     </w:p>
     <w:p>
@@ -4886,7 +4907,7 @@
         <w:t>Pad</w:t>
       </w:r>
       <w:r>
-        <w:t xml:space="preserve"> (см. рисунок 1.4) </w:t>
+        <w:t xml:space="preserve"> (рисунок 1.4) </w:t>
       </w:r>
       <w:r>
         <w:t>[6]</w:t>
@@ -4907,9 +4928,9 @@
       <w:r>
         <w:lastRenderedPageBreak/>
         <w:drawing>
-          <wp:inline distT="0" distB="0" distL="0" distR="0" wp14:anchorId="11519A2A" wp14:editId="65C6924A">
+          <wp:inline distT="0" distB="0" distL="0" distR="0" wp14:anchorId="11519A2A" wp14:editId="609E4A7A">
             <wp:extent cx="5939790" cy="3051175"/>
-            <wp:effectExtent l="0" t="0" r="3810" b="0"/>
+            <wp:effectExtent l="19050" t="19050" r="22860" b="15875"/>
             <wp:docPr id="4" name="Рисунок 4"/>
             <wp:cNvGraphicFramePr>
               <a:graphicFrameLocks xmlns:a="http://schemas.openxmlformats.org/drawingml/2006/main" noChangeAspect="1"/>
@@ -4935,6 +4956,11 @@
                     <a:prstGeom prst="rect">
                       <a:avLst/>
                     </a:prstGeom>
+                    <a:ln w="12700">
+                      <a:solidFill>
+                        <a:schemeClr val="tx1"/>
+                      </a:solidFill>
+                    </a:ln>
                   </pic:spPr>
                 </pic:pic>
               </a:graphicData>
@@ -5265,6 +5291,7 @@
         </w:rPr>
         <w:t xml:space="preserve"> </w:t>
       </w:r>
+      <w:proofErr w:type="spellStart"/>
       <w:r>
         <w:rPr>
           <w:spacing w:val="4"/>
@@ -5272,6 +5299,7 @@
         </w:rPr>
         <w:t>Anketolog</w:t>
       </w:r>
+      <w:proofErr w:type="spellEnd"/>
       <w:r>
         <w:rPr>
           <w:spacing w:val="4"/>
@@ -5289,7 +5317,7 @@
         <w:rPr>
           <w:spacing w:val="4"/>
         </w:rPr>
-        <w:t xml:space="preserve"> (см. рисунок 1.5) [7]. </w:t>
+        <w:t xml:space="preserve"> (рисунок 1.5) [7]. </w:t>
       </w:r>
     </w:p>
     <w:p>
@@ -5303,9 +5331,9 @@
       </w:pPr>
       <w:r>
         <w:drawing>
-          <wp:inline distT="0" distB="0" distL="0" distR="0" wp14:anchorId="1EE6ADDD" wp14:editId="311B120E">
+          <wp:inline distT="0" distB="0" distL="0" distR="0" wp14:anchorId="1EE6ADDD" wp14:editId="547CD040">
             <wp:extent cx="5939790" cy="3024505"/>
-            <wp:effectExtent l="0" t="0" r="3810" b="4445"/>
+            <wp:effectExtent l="19050" t="19050" r="22860" b="23495"/>
             <wp:docPr id="5" name="Рисунок 5"/>
             <wp:cNvGraphicFramePr>
               <a:graphicFrameLocks xmlns:a="http://schemas.openxmlformats.org/drawingml/2006/main" noChangeAspect="1"/>
@@ -5331,6 +5359,11 @@
                     <a:prstGeom prst="rect">
                       <a:avLst/>
                     </a:prstGeom>
+                    <a:ln w="12700">
+                      <a:solidFill>
+                        <a:schemeClr val="tx1"/>
+                      </a:solidFill>
+                    </a:ln>
                   </pic:spPr>
                 </pic:pic>
               </a:graphicData>
@@ -5607,6 +5640,7 @@
       <w:r>
         <w:t xml:space="preserve">Ещё одним прекрасным приложением создания и проведения опросов является </w:t>
       </w:r>
+      <w:proofErr w:type="spellStart"/>
       <w:r>
         <w:rPr>
           <w:lang w:val="en-US"/>
@@ -5619,11 +5653,12 @@
         </w:rPr>
         <w:t>urveygizmo</w:t>
       </w:r>
+      <w:proofErr w:type="spellEnd"/>
       <w:r>
         <w:t xml:space="preserve"> </w:t>
       </w:r>
       <w:r>
-        <w:t xml:space="preserve">(см. рисунок 1.6) </w:t>
+        <w:t xml:space="preserve">(рисунок 1.6) </w:t>
       </w:r>
       <w:r>
         <w:t>[</w:t>
@@ -5646,9 +5681,9 @@
       </w:pPr>
       <w:r>
         <w:drawing>
-          <wp:inline distT="0" distB="0" distL="0" distR="0" wp14:anchorId="4D558869" wp14:editId="2946B2D0">
+          <wp:inline distT="0" distB="0" distL="0" distR="0" wp14:anchorId="4D558869" wp14:editId="502D2921">
             <wp:extent cx="5939790" cy="3020695"/>
-            <wp:effectExtent l="0" t="0" r="3810" b="8255"/>
+            <wp:effectExtent l="19050" t="19050" r="22860" b="27305"/>
             <wp:docPr id="6" name="Рисунок 6"/>
             <wp:cNvGraphicFramePr>
               <a:graphicFrameLocks xmlns:a="http://schemas.openxmlformats.org/drawingml/2006/main" noChangeAspect="1"/>
@@ -5674,6 +5709,11 @@
                     <a:prstGeom prst="rect">
                       <a:avLst/>
                     </a:prstGeom>
+                    <a:ln w="12700">
+                      <a:solidFill>
+                        <a:schemeClr val="tx1"/>
+                      </a:solidFill>
+                    </a:ln>
                   </pic:spPr>
                 </pic:pic>
               </a:graphicData>
@@ -5732,9 +5772,27 @@
     <w:p>
       <w:pPr>
         <w:pStyle w:val="a5"/>
-      </w:pPr>
-      <w:r>
-        <w:t>Сервис поддерживает интеграцию с MailChimp и ExactTarget. После окончания редактирования анкеты будет доступен html-код для вставки на ваш сайт или в приложение. Можно пригласить респондентов по электронной почте. Платформа поддерживает несколько языков. Вы получаете как стандартные отчёты, так и расширенные, например, с кросс-вкладками или сравнением.</w:t>
+        <w:rPr>
+          <w:spacing w:val="-8"/>
+        </w:rPr>
+      </w:pPr>
+      <w:r>
+        <w:rPr>
+          <w:spacing w:val="-8"/>
+        </w:rPr>
+        <w:t xml:space="preserve">Сервис поддерживает интеграцию с MailChimp и ExactTarget. После окончания редактирования анкеты будет доступен html-код для вставки на ваш сайт или в приложение. Можно пригласить респондентов по электронной почте. Платформа поддерживает несколько языков. </w:t>
+      </w:r>
+      <w:r>
+        <w:rPr>
+          <w:spacing w:val="-8"/>
+        </w:rPr>
+        <w:t>Пользователь</w:t>
+      </w:r>
+      <w:r>
+        <w:rPr>
+          <w:spacing w:val="-8"/>
+        </w:rPr>
+        <w:t xml:space="preserve"> получает как стандартные отчёты, так и расширенные, например, с кросс-вкладками или сравнением.</w:t>
       </w:r>
     </w:p>
     <w:p>
@@ -5942,6 +6000,7 @@
         </w:rPr>
         <w:t xml:space="preserve">Так же стоит обратить внимание на такое приложение как </w:t>
       </w:r>
+      <w:proofErr w:type="spellStart"/>
       <w:r>
         <w:rPr>
           <w:spacing w:val="4"/>
@@ -5949,11 +6008,12 @@
         </w:rPr>
         <w:t>Testograf</w:t>
       </w:r>
-      <w:r>
-        <w:rPr>
-          <w:spacing w:val="4"/>
-        </w:rPr>
-        <w:t xml:space="preserve"> (см. рисунок 1.7) [9].</w:t>
+      <w:proofErr w:type="spellEnd"/>
+      <w:r>
+        <w:rPr>
+          <w:spacing w:val="4"/>
+        </w:rPr>
+        <w:t xml:space="preserve"> (рисунок 1.7) [9].</w:t>
       </w:r>
     </w:p>
     <w:p>
@@ -5967,9 +6027,9 @@
       </w:pPr>
       <w:r>
         <w:drawing>
-          <wp:inline distT="0" distB="0" distL="0" distR="0" wp14:anchorId="1FA75099" wp14:editId="5AF4F24F">
+          <wp:inline distT="0" distB="0" distL="0" distR="0" wp14:anchorId="1FA75099" wp14:editId="69D3B66C">
             <wp:extent cx="5875092" cy="3044825"/>
-            <wp:effectExtent l="0" t="0" r="0" b="3175"/>
+            <wp:effectExtent l="19050" t="19050" r="11430" b="22225"/>
             <wp:docPr id="7" name="Рисунок 7"/>
             <wp:cNvGraphicFramePr>
               <a:graphicFrameLocks xmlns:a="http://schemas.openxmlformats.org/drawingml/2006/main" noChangeAspect="1"/>
@@ -5994,8 +6054,10 @@
                     <a:prstGeom prst="rect">
                       <a:avLst/>
                     </a:prstGeom>
-                    <a:ln>
-                      <a:noFill/>
+                    <a:ln w="12700">
+                      <a:solidFill>
+                        <a:schemeClr val="tx1"/>
+                      </a:solidFill>
                     </a:ln>
                     <a:extLst>
                       <a:ext uri="{53640926-AAD7-44D8-BBD7-CCE9431645EC}">
@@ -6078,7 +6140,19 @@
         <w:t>Testograf</w:t>
       </w:r>
       <w:r>
-        <w:t xml:space="preserve"> можно проводить исследование рынка, опросы целевой аудитории и сотрудников, создавать формы обратной связи для посетителей сайтов. Кроме того, можно заказать исследование "под ключ" на сайте сервиса. Софт предусматривает библиотеку шаблонов, возможности копирования форм и доступ к некоторым из них по паролю.</w:t>
+        <w:t xml:space="preserve"> можно проводить исследование рынка, опросы целевой аудитории и сотрудников, создавать формы обратной связи для посетителей сайтов. Кроме того, можно заказать исследование </w:t>
+      </w:r>
+      <w:r>
+        <w:t>«</w:t>
+      </w:r>
+      <w:r>
+        <w:t>под ключ</w:t>
+      </w:r>
+      <w:r>
+        <w:t>»</w:t>
+      </w:r>
+      <w:r>
+        <w:t xml:space="preserve"> на сайте сервиса. Софт предусматривает библиотеку шаблонов, возможности копирования форм и доступ к некоторым из них по паролю.</w:t>
       </w:r>
     </w:p>
     <w:p>
@@ -6246,7 +6320,7 @@
         <w:t>Survio</w:t>
       </w:r>
       <w:r>
-        <w:t xml:space="preserve"> (см. рисунок 1.</w:t>
+        <w:t xml:space="preserve"> (рисунок 1.</w:t>
       </w:r>
       <w:r>
         <w:t>8</w:t>
@@ -6275,9 +6349,9 @@
       </w:pPr>
       <w:r>
         <w:drawing>
-          <wp:inline distT="0" distB="0" distL="0" distR="0" wp14:anchorId="09AE39DD" wp14:editId="5E45FA10">
+          <wp:inline distT="0" distB="0" distL="0" distR="0" wp14:anchorId="09AE39DD" wp14:editId="7CBF9A44">
             <wp:extent cx="5939790" cy="3014980"/>
-            <wp:effectExtent l="0" t="0" r="3810" b="0"/>
+            <wp:effectExtent l="19050" t="19050" r="22860" b="13970"/>
             <wp:docPr id="8" name="Рисунок 8"/>
             <wp:cNvGraphicFramePr>
               <a:graphicFrameLocks xmlns:a="http://schemas.openxmlformats.org/drawingml/2006/main" noChangeAspect="1"/>
@@ -6303,6 +6377,11 @@
                     <a:prstGeom prst="rect">
                       <a:avLst/>
                     </a:prstGeom>
+                    <a:ln w="12700">
+                      <a:solidFill>
+                        <a:schemeClr val="tx1"/>
+                      </a:solidFill>
+                    </a:ln>
                   </pic:spPr>
                 </pic:pic>
               </a:graphicData>
@@ -6346,14 +6425,16 @@
     </w:p>
     <w:p>
       <w:pPr>
-        <w:pStyle w:val="a5"/>
-      </w:pPr>
-      <w:r>
-        <w:t xml:space="preserve">Это чешский стартап, официально запущенный в 2012 году. На сегодня </w:t>
-      </w:r>
+        <w:pStyle w:val="afe"/>
+      </w:pPr>
+    </w:p>
+    <w:p>
+      <w:pPr>
+        <w:pStyle w:val="a5"/>
+      </w:pPr>
       <w:r>
         <w:lastRenderedPageBreak/>
-        <w:t>на его базе уже создано более 1,5 млн. анкет. Предлагает более 100 готовых шаблонов для быстрого создания форм. Поделиться готовой анкетой можно с помощью ссылки или через почту. Предусмотрены бесплатный и платный тарифы. Последний включает в себя дополнительные функции.</w:t>
+        <w:t>Это чешский стартап, официально запущенный в 2012 году. На сегодня на его базе уже создано более 1,5 млн. анкет. Предлагает более 100 готовых шаблонов для быстрого создания форм. Поделиться готовой анкетой можно с помощью ссылки или через почту. Предусмотрены бесплатный и платный тарифы. Последний включает в себя дополнительные функции.</w:t>
       </w:r>
     </w:p>
     <w:p>
@@ -6486,27 +6567,41 @@
       <w:pPr>
         <w:pStyle w:val="a5"/>
         <w:rPr>
-          <w:spacing w:val="4"/>
-        </w:rPr>
-      </w:pPr>
-      <w:r>
-        <w:rPr>
-          <w:spacing w:val="4"/>
+          <w:spacing w:val="-16"/>
+        </w:rPr>
+      </w:pPr>
+      <w:r>
+        <w:rPr>
+          <w:spacing w:val="-16"/>
         </w:rPr>
         <w:t xml:space="preserve">Также стоит обратить внимание на такое приложение как </w:t>
       </w:r>
-      <w:r>
-        <w:rPr>
-          <w:spacing w:val="4"/>
+      <w:proofErr w:type="spellStart"/>
+      <w:r>
+        <w:rPr>
+          <w:spacing w:val="-16"/>
           <w:lang w:val="en-US"/>
         </w:rPr>
         <w:t>Simpoll</w:t>
       </w:r>
-      <w:r>
-        <w:rPr>
-          <w:spacing w:val="4"/>
-        </w:rPr>
-        <w:t xml:space="preserve"> (см. рисунок 1.3) [5].</w:t>
+      <w:proofErr w:type="spellEnd"/>
+      <w:r>
+        <w:rPr>
+          <w:spacing w:val="-16"/>
+        </w:rPr>
+        <w:t xml:space="preserve"> (рисунок 1.</w:t>
+      </w:r>
+      <w:r>
+        <w:rPr>
+          <w:spacing w:val="-16"/>
+        </w:rPr>
+        <w:t>9</w:t>
+      </w:r>
+      <w:r>
+        <w:rPr>
+          <w:spacing w:val="-16"/>
+        </w:rPr>
+        <w:t>) [5].</w:t>
       </w:r>
     </w:p>
     <w:p>
@@ -6520,9 +6615,9 @@
       </w:pPr>
       <w:r>
         <w:drawing>
-          <wp:inline distT="0" distB="0" distL="0" distR="0" wp14:anchorId="58FA7F09" wp14:editId="7384C2BD">
+          <wp:inline distT="0" distB="0" distL="0" distR="0" wp14:anchorId="58FA7F09" wp14:editId="61BA7D2F">
             <wp:extent cx="5939790" cy="3018155"/>
-            <wp:effectExtent l="0" t="0" r="3810" b="0"/>
+            <wp:effectExtent l="19050" t="19050" r="22860" b="10795"/>
             <wp:docPr id="9" name="Рисунок 9"/>
             <wp:cNvGraphicFramePr>
               <a:graphicFrameLocks xmlns:a="http://schemas.openxmlformats.org/drawingml/2006/main" noChangeAspect="1"/>
@@ -6548,6 +6643,11 @@
                     <a:prstGeom prst="rect">
                       <a:avLst/>
                     </a:prstGeom>
+                    <a:ln w="12700">
+                      <a:solidFill>
+                        <a:schemeClr val="tx1"/>
+                      </a:solidFill>
+                    </a:ln>
                   </pic:spPr>
                 </pic:pic>
               </a:graphicData>
@@ -6730,12 +6830,14 @@
       <w:r>
         <w:t xml:space="preserve">Приложение </w:t>
       </w:r>
+      <w:proofErr w:type="spellStart"/>
       <w:r>
         <w:rPr>
           <w:lang w:val="en-US"/>
         </w:rPr>
         <w:t>Opros</w:t>
       </w:r>
+      <w:proofErr w:type="spellEnd"/>
       <w:r>
         <w:t>.</w:t>
       </w:r>
@@ -6746,7 +6848,7 @@
         <w:t>by</w:t>
       </w:r>
       <w:r>
-        <w:t xml:space="preserve"> (см. рисунок 1.10) </w:t>
+        <w:t xml:space="preserve"> (рисунок 1.10) </w:t>
       </w:r>
       <w:r>
         <w:t>[</w:t>
@@ -6772,9 +6874,9 @@
       </w:pPr>
       <w:r>
         <w:drawing>
-          <wp:inline distT="0" distB="0" distL="0" distR="0" wp14:anchorId="700B5FC5" wp14:editId="6BEEBB97">
+          <wp:inline distT="0" distB="0" distL="0" distR="0" wp14:anchorId="700B5FC5" wp14:editId="00F9AFE9">
             <wp:extent cx="5939790" cy="3041650"/>
-            <wp:effectExtent l="0" t="0" r="3810" b="6350"/>
+            <wp:effectExtent l="19050" t="19050" r="22860" b="25400"/>
             <wp:docPr id="10" name="Рисунок 10"/>
             <wp:cNvGraphicFramePr>
               <a:graphicFrameLocks xmlns:a="http://schemas.openxmlformats.org/drawingml/2006/main" noChangeAspect="1"/>
@@ -6800,6 +6902,11 @@
                     <a:prstGeom prst="rect">
                       <a:avLst/>
                     </a:prstGeom>
+                    <a:ln w="12700">
+                      <a:solidFill>
+                        <a:schemeClr val="tx1"/>
+                      </a:solidFill>
+                    </a:ln>
                   </pic:spPr>
                 </pic:pic>
               </a:graphicData>
@@ -6821,7 +6928,7 @@
         <w:t>Рисунок 1.</w:t>
       </w:r>
       <w:r>
-        <w:t>9</w:t>
+        <w:t>10</w:t>
       </w:r>
       <w:r>
         <w:t xml:space="preserve"> – </w:t>
@@ -7998,7 +8105,7 @@
         <w:t>Чтобы пользователи могли регистрироваться необходимы специальные таблицы в базе данных, куда будут заноситься данные о зарегистрированном пользователе.</w:t>
       </w:r>
       <w:r>
-        <w:t xml:space="preserve"> Для полноты понимания процесса регистрации пользователей создадим диаграмму таблиц (см. рисунок 2.1).</w:t>
+        <w:t xml:space="preserve"> Для полноты понимания процесса регистрации пользователей создадим диаграмму таблиц (рисунок 2.1).</w:t>
       </w:r>
     </w:p>
     <w:p>
@@ -8012,9 +8119,9 @@
       </w:pPr>
       <w:r>
         <w:drawing>
-          <wp:inline distT="0" distB="0" distL="0" distR="0" wp14:anchorId="5B4F0C45" wp14:editId="029694B4">
+          <wp:inline distT="0" distB="0" distL="0" distR="0" wp14:anchorId="5B4F0C45" wp14:editId="03946527">
             <wp:extent cx="5371429" cy="1828571"/>
-            <wp:effectExtent l="0" t="0" r="1270" b="635"/>
+            <wp:effectExtent l="19050" t="19050" r="20320" b="19685"/>
             <wp:docPr id="11" name="Рисунок 11"/>
             <wp:cNvGraphicFramePr>
               <a:graphicFrameLocks xmlns:a="http://schemas.openxmlformats.org/drawingml/2006/main" noChangeAspect="1"/>
@@ -8040,6 +8147,11 @@
                     <a:prstGeom prst="rect">
                       <a:avLst/>
                     </a:prstGeom>
+                    <a:ln w="12700">
+                      <a:solidFill>
+                        <a:schemeClr val="tx1"/>
+                      </a:solidFill>
+                    </a:ln>
                   </pic:spPr>
                 </pic:pic>
               </a:graphicData>
@@ -8071,7 +8183,7 @@
         <w:pStyle w:val="a5"/>
       </w:pPr>
       <w:r>
-        <w:t>На данной диаграмме видны две сущности. Сущность Пользователи представляет собой каждого пользователя, а сущность Роли представляет все возможные роли пользователя (см. рисунок 2.2).</w:t>
+        <w:t>На данной диаграмме видны две сущности. Сущность Пользователи представляет собой каждого пользователя, а сущность Роли представляет все возможные роли пользователя (рисунок 2.2).</w:t>
       </w:r>
     </w:p>
     <w:p>
@@ -8085,9 +8197,9 @@
       </w:pPr>
       <w:r>
         <w:drawing>
-          <wp:inline distT="0" distB="0" distL="0" distR="0" wp14:anchorId="00AB1F2B" wp14:editId="3FD76F24">
+          <wp:inline distT="0" distB="0" distL="0" distR="0" wp14:anchorId="00AB1F2B" wp14:editId="0D1E7A5C">
             <wp:extent cx="4162425" cy="1524000"/>
-            <wp:effectExtent l="0" t="0" r="9525" b="0"/>
+            <wp:effectExtent l="19050" t="19050" r="28575" b="19050"/>
             <wp:docPr id="16" name="Рисунок 16"/>
             <wp:cNvGraphicFramePr>
               <a:graphicFrameLocks xmlns:a="http://schemas.openxmlformats.org/drawingml/2006/main" noChangeAspect="1"/>
@@ -8113,6 +8225,11 @@
                     <a:prstGeom prst="rect">
                       <a:avLst/>
                     </a:prstGeom>
+                    <a:ln w="12700">
+                      <a:solidFill>
+                        <a:schemeClr val="tx1"/>
+                      </a:solidFill>
+                    </a:ln>
                   </pic:spPr>
                 </pic:pic>
               </a:graphicData>
@@ -8219,9 +8336,9 @@
       </w:pPr>
       <w:r>
         <w:drawing>
-          <wp:inline distT="0" distB="0" distL="0" distR="0" wp14:anchorId="0A425CCF" wp14:editId="2EEF17DD">
+          <wp:inline distT="0" distB="0" distL="0" distR="0" wp14:anchorId="0A425CCF" wp14:editId="5AB96A8A">
             <wp:extent cx="5939790" cy="3333750"/>
-            <wp:effectExtent l="0" t="0" r="3810" b="0"/>
+            <wp:effectExtent l="19050" t="19050" r="22860" b="19050"/>
             <wp:docPr id="14" name="Рисунок 14"/>
             <wp:cNvGraphicFramePr>
               <a:graphicFrameLocks xmlns:a="http://schemas.openxmlformats.org/drawingml/2006/main" noChangeAspect="1"/>
@@ -8246,8 +8363,10 @@
                     <a:prstGeom prst="rect">
                       <a:avLst/>
                     </a:prstGeom>
-                    <a:ln>
-                      <a:noFill/>
+                    <a:ln w="12700">
+                      <a:solidFill>
+                        <a:schemeClr val="tx1"/>
+                      </a:solidFill>
                     </a:ln>
                     <a:extLst>
                       <a:ext uri="{53640926-AAD7-44D8-BBD7-CCE9431645EC}">
@@ -8507,9 +8626,9 @@
       <w:r>
         <w:lastRenderedPageBreak/>
         <w:drawing>
-          <wp:inline distT="0" distB="0" distL="0" distR="0" wp14:anchorId="071619F3" wp14:editId="5554B101">
+          <wp:inline distT="0" distB="0" distL="0" distR="0" wp14:anchorId="071619F3" wp14:editId="5A022AB9">
             <wp:extent cx="5939790" cy="4276725"/>
-            <wp:effectExtent l="0" t="0" r="3810" b="9525"/>
+            <wp:effectExtent l="19050" t="19050" r="22860" b="28575"/>
             <wp:docPr id="15" name="Рисунок 15"/>
             <wp:cNvGraphicFramePr>
               <a:graphicFrameLocks xmlns:a="http://schemas.openxmlformats.org/drawingml/2006/main" noChangeAspect="1"/>
@@ -8534,8 +8653,10 @@
                     <a:prstGeom prst="rect">
                       <a:avLst/>
                     </a:prstGeom>
-                    <a:ln>
-                      <a:noFill/>
+                    <a:ln w="12700">
+                      <a:solidFill>
+                        <a:schemeClr val="tx1"/>
+                      </a:solidFill>
                     </a:ln>
                     <a:extLst>
                       <a:ext uri="{53640926-AAD7-44D8-BBD7-CCE9431645EC}">
@@ -8614,9 +8735,9 @@
       </w:pPr>
       <w:r>
         <w:drawing>
-          <wp:inline distT="0" distB="0" distL="0" distR="0" wp14:anchorId="2D19E203" wp14:editId="55005FCF">
+          <wp:inline distT="0" distB="0" distL="0" distR="0" wp14:anchorId="2D19E203" wp14:editId="1FB157FA">
             <wp:extent cx="5848350" cy="3009900"/>
-            <wp:effectExtent l="0" t="0" r="0" b="0"/>
+            <wp:effectExtent l="19050" t="19050" r="19050" b="19050"/>
             <wp:docPr id="17" name="Рисунок 17"/>
             <wp:cNvGraphicFramePr>
               <a:graphicFrameLocks xmlns:a="http://schemas.openxmlformats.org/drawingml/2006/main" noChangeAspect="1"/>
@@ -8642,6 +8763,11 @@
                     <a:prstGeom prst="rect">
                       <a:avLst/>
                     </a:prstGeom>
+                    <a:ln w="12700">
+                      <a:solidFill>
+                        <a:schemeClr val="tx1"/>
+                      </a:solidFill>
+                    </a:ln>
                   </pic:spPr>
                 </pic:pic>
               </a:graphicData>
@@ -8685,7 +8811,6 @@
         <w:pStyle w:val="a0"/>
       </w:pPr>
       <w:r>
-        <w:lastRenderedPageBreak/>
         <w:t>логический;</w:t>
       </w:r>
     </w:p>
@@ -8803,9 +8928,6 @@
     <w:p>
       <w:pPr>
         <w:pStyle w:val="a5"/>
-        <w:rPr>
-          <w:lang w:val="en-US"/>
-        </w:rPr>
       </w:pPr>
       <w:r>
         <w:t>Так же предусмотрены таблицы, хранящие дополнительную уникальную информацию для каждого типа вопроса.</w:t>
@@ -8814,7 +8936,7 @@
         <w:t xml:space="preserve"> </w:t>
       </w:r>
       <w:r>
-        <w:t>Для большего понимания приведена схема существующих в данном программном средстве сущностей шаблонов элементов (см. рисунок 2.6).</w:t>
+        <w:t>Для большего понимания приведена схема существующих в данном программном средстве сущностей шаблонов элементов (рисунок 2.6).</w:t>
       </w:r>
     </w:p>
     <w:p>
@@ -8828,9 +8950,9 @@
       </w:pPr>
       <w:r>
         <w:drawing>
-          <wp:inline distT="0" distB="0" distL="0" distR="0" wp14:anchorId="7CA17E16" wp14:editId="14521055">
-            <wp:extent cx="5939790" cy="3654425"/>
-            <wp:effectExtent l="0" t="0" r="3810" b="3175"/>
+          <wp:inline distT="0" distB="0" distL="0" distR="0" wp14:anchorId="7CA17E16" wp14:editId="46AF2B78">
+            <wp:extent cx="5939790" cy="3476625"/>
+            <wp:effectExtent l="19050" t="19050" r="22860" b="28575"/>
             <wp:docPr id="21" name="Рисунок 21"/>
             <wp:cNvGraphicFramePr>
               <a:graphicFrameLocks xmlns:a="http://schemas.openxmlformats.org/drawingml/2006/main" noChangeAspect="1"/>
@@ -8851,11 +8973,16 @@
                   <pic:spPr>
                     <a:xfrm>
                       <a:off x="0" y="0"/>
-                      <a:ext cx="5939790" cy="3654425"/>
+                      <a:ext cx="5939790" cy="3476625"/>
                     </a:xfrm>
                     <a:prstGeom prst="rect">
                       <a:avLst/>
                     </a:prstGeom>
+                    <a:ln w="12700">
+                      <a:solidFill>
+                        <a:schemeClr val="tx1"/>
+                      </a:solidFill>
+                    </a:ln>
                   </pic:spPr>
                 </pic:pic>
               </a:graphicData>
@@ -9489,7 +9616,19 @@
         <w:rPr>
           <w:spacing w:val="4"/>
         </w:rPr>
-        <w:t>7 Текст заместитель. Пользователь должен иметь возможность задать текст, который появляется в поле, когда оно не заполнено, если подтип вопроса позволяет это.</w:t>
+        <w:t>7 Текст</w:t>
+      </w:r>
+      <w:r>
+        <w:rPr>
+          <w:spacing w:val="4"/>
+        </w:rPr>
+        <w:t>-</w:t>
+      </w:r>
+      <w:r>
+        <w:rPr>
+          <w:spacing w:val="4"/>
+        </w:rPr>
+        <w:t>заместитель. Пользователь должен иметь возможность задать текст, который появляется в поле, когда оно не заполнено, если подтип вопроса позволяет это.</w:t>
       </w:r>
     </w:p>
     <w:p>
@@ -9725,7 +9864,19 @@
         <w:rPr>
           <w:spacing w:val="-4"/>
         </w:rPr>
-        <w:t xml:space="preserve"> варианты ответа должны быть отсортированы в зависимости от выбранного порядка.</w:t>
+        <w:t xml:space="preserve"> </w:t>
+      </w:r>
+      <w:r>
+        <w:rPr>
+          <w:spacing w:val="-4"/>
+        </w:rPr>
+        <w:t>В</w:t>
+      </w:r>
+      <w:r>
+        <w:rPr>
+          <w:spacing w:val="-4"/>
+        </w:rPr>
+        <w:t>арианты ответа должны быть отсортированы в зависимости от выбранного порядка.</w:t>
       </w:r>
     </w:p>
     <w:p>
@@ -10103,13 +10254,22 @@
       <w:pPr>
         <w:pStyle w:val="a5"/>
         <w:rPr>
-          <w:spacing w:val="4"/>
-        </w:rPr>
-      </w:pPr>
-      <w:r>
-        <w:rPr>
           <w:spacing w:val="2"/>
         </w:rPr>
+      </w:pPr>
+    </w:p>
+    <w:p>
+      <w:pPr>
+        <w:pStyle w:val="a5"/>
+        <w:rPr>
+          <w:spacing w:val="4"/>
+        </w:rPr>
+      </w:pPr>
+      <w:r>
+        <w:rPr>
+          <w:spacing w:val="2"/>
+        </w:rPr>
+        <w:lastRenderedPageBreak/>
         <w:t xml:space="preserve">9 Вариант ответа «Другое». </w:t>
       </w:r>
       <w:r>
@@ -10122,48 +10282,73 @@
         <w:rPr>
           <w:spacing w:val="4"/>
         </w:rPr>
+        <w:t xml:space="preserve"> разместить в вопросе вариант ответа «Другое». После выбора этого пункта при прохождении должно появиться текстовое поле, куда респондент впишет собственный вариант ответа.</w:t>
+      </w:r>
+    </w:p>
+    <w:p>
+      <w:pPr>
+        <w:pStyle w:val="a5"/>
+        <w:rPr>
+          <w:spacing w:val="-10"/>
+        </w:rPr>
+      </w:pPr>
+      <w:r>
+        <w:rPr>
+          <w:spacing w:val="-10"/>
+        </w:rPr>
+        <w:t>10 Текст-заместитель для поля «Другое». Пользователь должен иметь возможность задать текст, который появляется в поле «Другое», когда оно не заполнено.</w:t>
+      </w:r>
+    </w:p>
+    <w:p>
+      <w:pPr>
+        <w:pStyle w:val="a5"/>
+        <w:rPr>
+          <w:spacing w:val="4"/>
+        </w:rPr>
+      </w:pPr>
+      <w:r>
+        <w:rPr>
+          <w:spacing w:val="4"/>
+        </w:rPr>
+        <w:t>11</w:t>
+      </w:r>
+      <w:r>
+        <w:rPr>
+          <w:spacing w:val="4"/>
+        </w:rPr>
+        <w:t xml:space="preserve"> Условия видимости вопроса. Пользователь должен иметь возможность задать условия, при которых вопрос будет отображаться при прохождении опроса.</w:t>
+      </w:r>
+      <w:r>
+        <w:rPr>
+          <w:spacing w:val="4"/>
+        </w:rPr>
         <w:t xml:space="preserve"> </w:t>
       </w:r>
       <w:r>
         <w:rPr>
           <w:spacing w:val="4"/>
         </w:rPr>
-        <w:lastRenderedPageBreak/>
-        <w:t>разместить в вопросе вариант ответа «Другое». После выбора этого пункта при прохождении должно появиться текстовое поле, куда респондент впишет собственный вариант ответа.</w:t>
-      </w:r>
-    </w:p>
-    <w:p>
-      <w:pPr>
-        <w:pStyle w:val="a5"/>
-        <w:rPr>
-          <w:spacing w:val="-10"/>
-        </w:rPr>
-      </w:pPr>
-      <w:r>
-        <w:rPr>
-          <w:spacing w:val="-10"/>
-        </w:rPr>
-        <w:t>10 Текст-заместитель для поля «Другое». Пользователь должен иметь возможность задать текст, который появляется в поле «Другое», когда оно не заполнено.</w:t>
-      </w:r>
-    </w:p>
-    <w:p>
-      <w:pPr>
-        <w:pStyle w:val="a5"/>
-        <w:rPr>
-          <w:spacing w:val="4"/>
-        </w:rPr>
-      </w:pPr>
-      <w:r>
-        <w:rPr>
-          <w:spacing w:val="4"/>
-        </w:rPr>
-        <w:t>11</w:t>
-      </w:r>
-      <w:r>
-        <w:rPr>
-          <w:spacing w:val="4"/>
-        </w:rPr>
-        <w:t xml:space="preserve"> Условия видимости вопроса. Пользователь должен иметь возможность задать условия, при которых вопрос будет отображаться при прохождении опроса.</w:t>
+        <w:t>Если логическое выражение принимает истинное значение, то вопрос должен отобразиться на странице. Если логическое выражение синтаксически неверное - оно принимает значение ложь.</w:t>
+      </w:r>
+    </w:p>
+    <w:p>
+      <w:pPr>
+        <w:pStyle w:val="a5"/>
+        <w:rPr>
+          <w:spacing w:val="4"/>
+        </w:rPr>
+      </w:pPr>
+      <w:r>
+        <w:rPr>
+          <w:spacing w:val="4"/>
+        </w:rPr>
+        <w:t>12</w:t>
+      </w:r>
+      <w:r>
+        <w:rPr>
+          <w:spacing w:val="4"/>
+        </w:rPr>
+        <w:t xml:space="preserve"> Условия активности вопроса. Пользователь должен иметь возможность задать условия, при которых вопрос будет доступен для заполнения при прохождении опроса.</w:t>
       </w:r>
       <w:r>
         <w:rPr>
@@ -10175,38 +10360,6 @@
         <w:rPr>
           <w:spacing w:val="4"/>
         </w:rPr>
-        <w:t>Если логическое выражение принимает истинное значение, то вопрос должен отобразиться на странице. Если логическое выражение синтаксически неверное - оно принимает значение ложь.</w:t>
-      </w:r>
-    </w:p>
-    <w:p>
-      <w:pPr>
-        <w:pStyle w:val="a5"/>
-        <w:rPr>
-          <w:spacing w:val="4"/>
-        </w:rPr>
-      </w:pPr>
-      <w:r>
-        <w:rPr>
-          <w:spacing w:val="4"/>
-        </w:rPr>
-        <w:t>12</w:t>
-      </w:r>
-      <w:r>
-        <w:rPr>
-          <w:spacing w:val="4"/>
-        </w:rPr>
-        <w:t xml:space="preserve"> Условия активности вопроса. Пользователь должен иметь возможность задать условия, при которых вопрос будет доступен для заполнения при прохождении опроса.</w:t>
-      </w:r>
-      <w:r>
-        <w:rPr>
-          <w:spacing w:val="4"/>
-        </w:rPr>
-        <w:t xml:space="preserve"> </w:t>
-      </w:r>
-      <w:r>
-        <w:rPr>
-          <w:spacing w:val="4"/>
-        </w:rPr>
         <w:t>Если логическое выражение принимает истинное значение, то вопрос должен быть доступен для заполнения. Если логическое выражение синтаксически неверное - оно принимает значение ложь.</w:t>
       </w:r>
     </w:p>
@@ -10243,7 +10396,19 @@
         <w:rPr>
           <w:spacing w:val="8"/>
         </w:rPr>
-        <w:t xml:space="preserve"> представляет из себя несколько звёзд. В процессе заполнения анкеты в данном типе вопроса может быть выбран от одной до максимального количества звёзд. В настройках этого вопроса можно задать следующие параметры:</w:t>
+        <w:t xml:space="preserve"> представляет из себя несколько звёзд. В процессе заполнения анкеты в данном типе вопроса может быть выбран</w:t>
+      </w:r>
+      <w:r>
+        <w:rPr>
+          <w:spacing w:val="8"/>
+        </w:rPr>
+        <w:t>о</w:t>
+      </w:r>
+      <w:r>
+        <w:rPr>
+          <w:spacing w:val="8"/>
+        </w:rPr>
+        <w:t xml:space="preserve"> от одной до максимального количества звёзд. В настройках этого вопроса можно задать следующие параметры:</w:t>
       </w:r>
     </w:p>
     <w:p>
@@ -10332,12 +10497,12 @@
       <w:pPr>
         <w:pStyle w:val="a5"/>
         <w:rPr>
-          <w:spacing w:val="4"/>
-        </w:rPr>
-      </w:pPr>
-      <w:r>
-        <w:rPr>
-          <w:spacing w:val="4"/>
+          <w:spacing w:val="-4"/>
+        </w:rPr>
+      </w:pPr>
+      <w:r>
+        <w:rPr>
+          <w:spacing w:val="-4"/>
         </w:rPr>
         <w:t>6 Порядок расположения вариантов ответов. Пользователь должен иметь возможность задать один из следующих порядков расположения вариантов ответа: по убыванию, по возрастанию, случайный, в порядке добавления. варианты ответа должны быть отсортированы в зависимости от выбранного порядка.</w:t>
       </w:r>
@@ -10452,7 +10617,19 @@
         <w:rPr>
           <w:spacing w:val="4"/>
         </w:rPr>
-        <w:t>Рейтинг в виде значений представляет из себя несколько значений, расположенных друг за другом. В процессе заполнения анкеты в данном типе вопроса может быть выбран одно из предложенных значений. В настройках этого вопроса можно задать следующие параметры:</w:t>
+        <w:t>Рейтинг в виде значений представляет из себя несколько значений, расположенных друг за другом. В процессе заполнения анкеты в данном типе вопроса может быть выбран</w:t>
+      </w:r>
+      <w:r>
+        <w:rPr>
+          <w:spacing w:val="4"/>
+        </w:rPr>
+        <w:t>о</w:t>
+      </w:r>
+      <w:r>
+        <w:rPr>
+          <w:spacing w:val="4"/>
+        </w:rPr>
+        <w:t xml:space="preserve"> одно из предложенных значений. В настройках этого вопроса можно задать следующие параметры:</w:t>
       </w:r>
     </w:p>
     <w:p>
@@ -10486,14 +10663,8 @@
     <w:p>
       <w:pPr>
         <w:pStyle w:val="a5"/>
-        <w:rPr>
-          <w:spacing w:val="4"/>
-        </w:rPr>
-      </w:pPr>
-      <w:r>
-        <w:rPr>
-          <w:spacing w:val="4"/>
-        </w:rPr>
+      </w:pPr>
+      <w:r>
         <w:t>3 Видимость вопроса. Пользователь должен иметь возможность делать вопросы невидимыми для пользователя. Если флажок не установлен напротив этого пункта, то вопрос не должен отображаться при прохождении опроса.</w:t>
       </w:r>
     </w:p>
@@ -10552,12 +10723,14 @@
         </w:rPr>
         <w:t>7 Варианты ответов. Пользователь должен иметь возможность задать любое количество вариантов ответов на вопрос.</w:t>
       </w:r>
-      <w:r>
+    </w:p>
+    <w:p>
+      <w:pPr>
+        <w:pStyle w:val="a5"/>
         <w:rPr>
           <w:spacing w:val="2"/>
         </w:rPr>
-        <w:t xml:space="preserve"> </w:t>
-      </w:r>
+      </w:pPr>
     </w:p>
     <w:p>
       <w:pPr>
@@ -10866,32 +11039,14 @@
       <w:pPr>
         <w:pStyle w:val="a5"/>
         <w:rPr>
-          <w:spacing w:val="4"/>
-        </w:rPr>
-      </w:pPr>
-      <w:r>
-        <w:rPr>
-          <w:spacing w:val="4"/>
-        </w:rPr>
-        <w:t xml:space="preserve">10 Текст-заместитель для поля «Другое». </w:t>
-      </w:r>
-      <w:r>
-        <w:rPr>
-          <w:spacing w:val="4"/>
-        </w:rPr>
-        <w:t>Пользователь должен иметь возможность задать текст, который появляется в поле</w:t>
-      </w:r>
-      <w:r>
-        <w:rPr>
-          <w:spacing w:val="4"/>
-        </w:rPr>
-        <w:t xml:space="preserve"> «Другое»</w:t>
-      </w:r>
-      <w:r>
-        <w:rPr>
-          <w:spacing w:val="4"/>
-        </w:rPr>
-        <w:t>, когда оно не заполнено.</w:t>
+          <w:spacing w:val="-10"/>
+        </w:rPr>
+      </w:pPr>
+      <w:r>
+        <w:rPr>
+          <w:spacing w:val="-10"/>
+        </w:rPr>
+        <w:t>10 Текст-заместитель для поля «Другое». Пользователь должен иметь возможность задать текст, который появляется в поле «Другое», когда оно не заполнено.</w:t>
       </w:r>
     </w:p>
     <w:p>
@@ -10983,15 +11138,21 @@
     <w:p>
       <w:pPr>
         <w:pStyle w:val="a5"/>
-        <w:rPr>
-          <w:spacing w:val="4"/>
-        </w:rPr>
-      </w:pPr>
-      <w:r>
-        <w:rPr>
-          <w:spacing w:val="4"/>
-        </w:rPr>
-        <w:t>Логический вопрос представляет из себя флажок, который может находится в трёх состояниях: ложь, истина, не выбрано. В процессе заполнения анкеты в данном типе вопроса может быть выбран только одно из состояний. В настройках этого вопроса можно задать следующие параметры:</w:t>
+      </w:pPr>
+      <w:r>
+        <w:t>Логический вопрос представляет из себя флажок, который может находит</w:t>
+      </w:r>
+      <w:r>
+        <w:t>ь</w:t>
+      </w:r>
+      <w:r>
+        <w:t>ся в трёх состояниях: ложь, истина, не выбрано. В процессе заполнения анкеты в данном типе вопроса может быть выбран</w:t>
+      </w:r>
+      <w:r>
+        <w:t>о</w:t>
+      </w:r>
+      <w:r>
+        <w:t xml:space="preserve"> только одно из состояний. В настройках этого вопроса можно задать следующие параметры:</w:t>
       </w:r>
     </w:p>
     <w:p>
@@ -11089,6 +11250,27 @@
           <w:spacing w:val="4"/>
         </w:rPr>
       </w:pPr>
+      <w:r>
+        <w:rPr>
+          <w:spacing w:val="4"/>
+        </w:rPr>
+        <w:t xml:space="preserve">6 </w:t>
+      </w:r>
+      <w:r>
+        <w:rPr>
+          <w:spacing w:val="-4"/>
+        </w:rPr>
+        <w:t xml:space="preserve">Метка. </w:t>
+      </w:r>
+      <w:r>
+        <w:t>Пользователь должен иметь возможность задать один текст, который будет располагаться рядом с флажком при прохождении опроса</w:t>
+      </w:r>
+      <w:r>
+        <w:rPr>
+          <w:spacing w:val="-4"/>
+        </w:rPr>
+        <w:t>.</w:t>
+      </w:r>
     </w:p>
     <w:p>
       <w:pPr>
@@ -11102,36 +11284,492 @@
           <w:spacing w:val="4"/>
         </w:rPr>
         <w:lastRenderedPageBreak/>
+        <w:t>7</w:t>
+      </w:r>
+      <w:r>
+        <w:rPr>
+          <w:spacing w:val="4"/>
+        </w:rPr>
+        <w:t xml:space="preserve"> Условия видимости вопроса. Пользователь должен иметь возможность задать условия, при которых вопрос будет отображаться при прохождении опроса.</w:t>
+      </w:r>
+      <w:r>
+        <w:rPr>
+          <w:spacing w:val="4"/>
+        </w:rPr>
+        <w:t xml:space="preserve"> </w:t>
+      </w:r>
+      <w:r>
+        <w:rPr>
+          <w:spacing w:val="4"/>
+        </w:rPr>
+        <w:t>Если логическое выражение принимает истинное значение, то вопрос должен отобразиться на странице. Если логическое выражение синтаксически неверное - оно принимает значение ложь.</w:t>
+      </w:r>
+    </w:p>
+    <w:p>
+      <w:pPr>
+        <w:pStyle w:val="a5"/>
+        <w:rPr>
+          <w:spacing w:val="4"/>
+        </w:rPr>
+      </w:pPr>
+      <w:r>
+        <w:rPr>
+          <w:spacing w:val="4"/>
+        </w:rPr>
+        <w:t>8</w:t>
+      </w:r>
+      <w:r>
+        <w:rPr>
+          <w:spacing w:val="4"/>
+        </w:rPr>
+        <w:t xml:space="preserve"> Условия активности вопроса. Пользователь должен иметь возможность задать условия, при которых вопрос будет доступен для заполнения при прохождении опроса.</w:t>
+      </w:r>
+      <w:r>
+        <w:rPr>
+          <w:spacing w:val="4"/>
+        </w:rPr>
+        <w:t xml:space="preserve"> </w:t>
+      </w:r>
+      <w:r>
+        <w:rPr>
+          <w:spacing w:val="4"/>
+        </w:rPr>
+        <w:t>Если логическое выражение принимает истинное значение, то вопрос должен быть доступен для заполнения. Если логическое выражение синтаксически неверное - оно принимает значение ложь.</w:t>
+      </w:r>
+    </w:p>
+    <w:p>
+      <w:pPr>
+        <w:pStyle w:val="a5"/>
+      </w:pPr>
+    </w:p>
+    <w:p>
+      <w:pPr>
+        <w:pStyle w:val="a5"/>
+      </w:pPr>
+      <w:r>
+        <w:rPr>
+          <w:b/>
+        </w:rPr>
+        <w:t>2.2.9</w:t>
+      </w:r>
+      <w:r>
+        <w:t xml:space="preserve"> Выбор даты</w:t>
+      </w:r>
+    </w:p>
+    <w:p>
+      <w:pPr>
+        <w:pStyle w:val="a5"/>
+        <w:rPr>
+          <w:spacing w:val="-4"/>
+        </w:rPr>
+      </w:pPr>
+      <w:r>
+        <w:rPr>
+          <w:spacing w:val="-4"/>
+        </w:rPr>
+        <w:t>Выбор даты представляет из себя поле с одной строкой для ввода даты. При выделении поля должен появиться календарь, для более удобного выбора даты. В настройках этого вопроса можно задать следующие параметры:</w:t>
+      </w:r>
+    </w:p>
+    <w:p>
+      <w:pPr>
+        <w:pStyle w:val="a5"/>
+        <w:rPr>
+          <w:spacing w:val="-4"/>
+        </w:rPr>
+      </w:pPr>
+      <w:r>
+        <w:rPr>
+          <w:spacing w:val="-4"/>
+        </w:rPr>
+        <w:t>1 Короткое имя вопроса. Это текст, который служит для идентификации вопроса в создаваемом опросе. С его помощью возможна настройка логики видимости других вопросов или страниц, а также триггеров опроса.</w:t>
+      </w:r>
+    </w:p>
+    <w:p>
+      <w:pPr>
+        <w:pStyle w:val="a5"/>
+        <w:rPr>
+          <w:spacing w:val="-4"/>
+        </w:rPr>
+      </w:pPr>
+      <w:r>
+        <w:rPr>
+          <w:spacing w:val="-4"/>
+        </w:rPr>
+        <w:t>2 Заголовок вопроса. В данное поле необходимо вписать текст задаваемого вопроса. Пользователь должен иметь возможность задать перевод заголовка на другие языки.</w:t>
+      </w:r>
+    </w:p>
+    <w:p>
+      <w:pPr>
+        <w:pStyle w:val="a5"/>
+        <w:rPr>
+          <w:spacing w:val="-4"/>
+        </w:rPr>
+      </w:pPr>
+      <w:r>
+        <w:rPr>
+          <w:spacing w:val="-4"/>
+        </w:rPr>
+        <w:t>3 Видимость вопроса. Пользователь должен иметь возможность делать вопросы невидимыми для пользователя. Если флажок не установлен напротив этого пункта, то вопрос не должен отображаться при прохождении опроса.</w:t>
+      </w:r>
+    </w:p>
+    <w:p>
+      <w:pPr>
+        <w:pStyle w:val="a5"/>
+        <w:rPr>
+          <w:spacing w:val="-10"/>
+        </w:rPr>
+      </w:pPr>
+      <w:r>
+        <w:rPr>
+          <w:spacing w:val="-10"/>
+        </w:rPr>
+        <w:t>4 Обязательность вопроса. Пользователь должен иметь возможность помечать вопросы обязательными. Если флажок установлен напротив этого пункта, то при прохождении опроса респонденты будут обязаны ответить на этот вопрос, иначе они не смогут перейти на следующую страницу либо завершить заполнение анкеты.</w:t>
+      </w:r>
+    </w:p>
+    <w:p>
+      <w:pPr>
+        <w:pStyle w:val="a5"/>
+        <w:rPr>
+          <w:spacing w:val="-4"/>
+        </w:rPr>
+      </w:pPr>
+      <w:r>
+        <w:rPr>
+          <w:spacing w:val="-4"/>
+        </w:rPr>
+        <w:t>5 Начать вопрос с новой строки. Пользователь должен иметь возможность разместить на одной строке несколько вопросов. Если флажок установлен напротив этого пункта, то вопрос, если он не первый на странице, должен быть расположен на той же строке, что и предыдущий вопрос.</w:t>
+      </w:r>
+    </w:p>
+    <w:p>
+      <w:pPr>
+        <w:pStyle w:val="a5"/>
+        <w:rPr>
+          <w:spacing w:val="-4"/>
+        </w:rPr>
+      </w:pPr>
+      <w:r>
+        <w:rPr>
+          <w:spacing w:val="-4"/>
+        </w:rPr>
+        <w:t>6 Текст-заместитель. Пользователь должен иметь возможность задать текст, который появляется в поле, когда оно не заполнено.</w:t>
+      </w:r>
+    </w:p>
+    <w:p>
+      <w:pPr>
+        <w:pStyle w:val="a5"/>
+        <w:rPr>
+          <w:spacing w:val="-4"/>
+        </w:rPr>
+      </w:pPr>
+      <w:r>
+        <w:rPr>
+          <w:spacing w:val="-4"/>
+        </w:rPr>
+        <w:t>7 Условия видимости вопроса. Пользователь должен иметь возможность задать условия, при которых вопрос будет отображаться при прохождении опроса. Если логическое выражение принимает истинное значение, то вопрос должен отобразиться на странице. Если логическое выражение синтаксически неверное - оно принимает значение ложь.</w:t>
+      </w:r>
+    </w:p>
+    <w:p>
+      <w:pPr>
+        <w:pStyle w:val="a5"/>
+        <w:rPr>
+          <w:spacing w:val="4"/>
+        </w:rPr>
+      </w:pPr>
+      <w:r>
+        <w:rPr>
+          <w:spacing w:val="4"/>
+        </w:rPr>
+        <w:t>8</w:t>
+      </w:r>
+      <w:r>
+        <w:rPr>
+          <w:spacing w:val="4"/>
+        </w:rPr>
+        <w:t xml:space="preserve"> Условия активности вопроса. Пользователь должен иметь возможность задать условия, при которых вопрос будет доступен для заполнения при прохождении опроса.</w:t>
+      </w:r>
+      <w:r>
+        <w:rPr>
+          <w:spacing w:val="4"/>
+        </w:rPr>
+        <w:t xml:space="preserve"> </w:t>
+      </w:r>
+      <w:r>
+        <w:rPr>
+          <w:spacing w:val="4"/>
+        </w:rPr>
+        <w:t>Если логическое выражение принимает истинное значение, то вопрос должен быть доступен для заполнения. Если логическое выражение синтаксически неверное - оно принимает значение ложь.</w:t>
+      </w:r>
+    </w:p>
+    <w:p>
+      <w:pPr>
+        <w:pStyle w:val="a5"/>
+      </w:pPr>
+      <w:r>
+        <w:rPr>
+          <w:b/>
+        </w:rPr>
+        <w:lastRenderedPageBreak/>
+        <w:t>2.2.10</w:t>
+      </w:r>
+      <w:r>
+        <w:t xml:space="preserve"> Матрица одиночных выборов</w:t>
+      </w:r>
+    </w:p>
+    <w:p>
+      <w:pPr>
+        <w:pStyle w:val="a5"/>
+        <w:rPr>
+          <w:spacing w:val="8"/>
+        </w:rPr>
+      </w:pPr>
+      <w:r>
+        <w:t>Матрица одиночных выборов</w:t>
+      </w:r>
+      <w:r>
+        <w:rPr>
+          <w:spacing w:val="8"/>
+        </w:rPr>
+        <w:t xml:space="preserve"> представляет из себя </w:t>
+      </w:r>
+      <w:r>
+        <w:rPr>
+          <w:spacing w:val="8"/>
+        </w:rPr>
+        <w:t>несколько</w:t>
+      </w:r>
+      <w:r>
+        <w:rPr>
+          <w:spacing w:val="8"/>
+        </w:rPr>
+        <w:t xml:space="preserve"> </w:t>
+      </w:r>
+      <w:r>
+        <w:rPr>
+          <w:spacing w:val="8"/>
+        </w:rPr>
+        <w:t xml:space="preserve">радиокнопок, размещённых на пересечениях </w:t>
+      </w:r>
+      <w:r>
+        <w:rPr>
+          <w:spacing w:val="8"/>
+        </w:rPr>
+        <w:t>помеченных строк и столбцов</w:t>
+      </w:r>
+      <w:r>
+        <w:rPr>
+          <w:spacing w:val="8"/>
+        </w:rPr>
+        <w:t xml:space="preserve">. </w:t>
+      </w:r>
+      <w:r>
+        <w:rPr>
+          <w:spacing w:val="8"/>
+        </w:rPr>
+        <w:t>В процессе заполнения анкеты в данном типе вопроса может быть выбран только один из предложенных вариантов</w:t>
+      </w:r>
+      <w:r>
+        <w:rPr>
+          <w:spacing w:val="8"/>
+        </w:rPr>
+        <w:t xml:space="preserve"> в каждой из строк</w:t>
+      </w:r>
+      <w:r>
+        <w:rPr>
+          <w:spacing w:val="8"/>
+        </w:rPr>
+        <w:t xml:space="preserve">. </w:t>
+      </w:r>
+      <w:r>
+        <w:rPr>
+          <w:spacing w:val="8"/>
+        </w:rPr>
+        <w:t>В настройках этого вопроса можно задать следующие параметры:</w:t>
+      </w:r>
+    </w:p>
+    <w:p>
+      <w:pPr>
+        <w:pStyle w:val="a5"/>
+        <w:rPr>
+          <w:spacing w:val="4"/>
+        </w:rPr>
+      </w:pPr>
+      <w:r>
+        <w:t>1</w:t>
+      </w:r>
+      <w:r>
+        <w:rPr>
+          <w:spacing w:val="4"/>
+        </w:rPr>
+        <w:t xml:space="preserve"> Короткое имя </w:t>
+      </w:r>
+      <w:r>
+        <w:rPr>
+          <w:spacing w:val="4"/>
+        </w:rPr>
+        <w:t>в</w:t>
+      </w:r>
+      <w:r>
+        <w:rPr>
+          <w:spacing w:val="4"/>
+        </w:rPr>
+        <w:t>опроса. Это текст, который служит для идентификации вопроса в создаваемом опросе. С его помощью возможна настройка логики видимости других вопросов или страниц, а также триггеров опроса.</w:t>
+      </w:r>
+    </w:p>
+    <w:p>
+      <w:pPr>
+        <w:pStyle w:val="a5"/>
+        <w:rPr>
+          <w:spacing w:val="4"/>
+        </w:rPr>
+      </w:pPr>
+      <w:r>
+        <w:rPr>
+          <w:spacing w:val="4"/>
+        </w:rPr>
+        <w:t>2 Заголовок вопроса. В данное поле необходимо вписать текст задаваемого вопроса. Пользователь должен иметь возможность задать перевод заголовка на другие языки.</w:t>
+      </w:r>
+    </w:p>
+    <w:p>
+      <w:pPr>
+        <w:pStyle w:val="a5"/>
+        <w:rPr>
+          <w:spacing w:val="4"/>
+        </w:rPr>
+      </w:pPr>
+      <w:r>
+        <w:rPr>
+          <w:spacing w:val="4"/>
+        </w:rPr>
+        <w:t xml:space="preserve">3 </w:t>
+      </w:r>
+      <w:r>
+        <w:t>Видимость вопроса. Пользователь должен иметь возможность делать вопросы невидимыми для пользователя. Если флажок не установлен напротив этого пункта, то вопрос не должен отображаться при прохождении опроса.</w:t>
+      </w:r>
+    </w:p>
+    <w:p>
+      <w:pPr>
+        <w:pStyle w:val="a5"/>
+        <w:rPr>
+          <w:spacing w:val="4"/>
+        </w:rPr>
+      </w:pPr>
+      <w:r>
+        <w:rPr>
+          <w:spacing w:val="4"/>
+        </w:rPr>
+        <w:t>4 Обязательность вопроса. Пользователь должен иметь возможность помечать вопросы обязательными. Если флажок установлен напротив этого пункта, то при прохождении опроса респонденты будут обязаны ответить на этот вопрос, иначе они не смогут перейти на следующую страницу либо завершить заполнение анкеты.</w:t>
+      </w:r>
+    </w:p>
+    <w:p>
+      <w:pPr>
+        <w:pStyle w:val="a5"/>
+        <w:rPr>
+          <w:spacing w:val="4"/>
+        </w:rPr>
+      </w:pPr>
+      <w:r>
+        <w:rPr>
+          <w:spacing w:val="4"/>
+        </w:rPr>
+        <w:t>5 Начать вопрос с новой строки. Пользователь должен иметь возможность разместить на одной строке несколько вопросов. Если флажок установлен напротив этого пункта, то вопрос, если он не первый на странице, должен быть расположен на той же строке, что и предыдущий вопрос.</w:t>
+      </w:r>
+    </w:p>
+    <w:p>
+      <w:pPr>
+        <w:pStyle w:val="a5"/>
+        <w:rPr>
+          <w:spacing w:val="4"/>
+        </w:rPr>
+      </w:pPr>
+      <w:r>
+        <w:rPr>
+          <w:spacing w:val="4"/>
+        </w:rPr>
         <w:t xml:space="preserve">6 </w:t>
       </w:r>
-      <w:r>
-        <w:rPr>
-          <w:spacing w:val="-4"/>
-        </w:rPr>
-        <w:t xml:space="preserve">Метка. </w:t>
-      </w:r>
-      <w:r>
-        <w:t>Пользователь должен иметь возможность задать один текст, который будет располагаться рядом с флажком при прохождении опроса</w:t>
-      </w:r>
-      <w:r>
-        <w:rPr>
-          <w:spacing w:val="-4"/>
-        </w:rPr>
-        <w:t>.</w:t>
-      </w:r>
-    </w:p>
-    <w:p>
-      <w:pPr>
-        <w:pStyle w:val="a5"/>
-        <w:rPr>
-          <w:spacing w:val="4"/>
-        </w:rPr>
-      </w:pPr>
-      <w:r>
-        <w:rPr>
-          <w:spacing w:val="4"/>
-        </w:rPr>
-        <w:t>7</w:t>
+      <w:bookmarkStart w:id="9" w:name="_Hlk6088093"/>
+      <w:r>
+        <w:rPr>
+          <w:spacing w:val="2"/>
+        </w:rPr>
+        <w:t>Пометки колонок</w:t>
+      </w:r>
+      <w:r>
+        <w:rPr>
+          <w:spacing w:val="2"/>
+        </w:rPr>
+        <w:t xml:space="preserve">. Пользователь должен иметь возможность задать любое количество </w:t>
+      </w:r>
+      <w:r>
+        <w:rPr>
+          <w:spacing w:val="2"/>
+        </w:rPr>
+        <w:t>колонок</w:t>
+      </w:r>
+      <w:r>
+        <w:rPr>
+          <w:spacing w:val="2"/>
+        </w:rPr>
+        <w:t>. Должна быть предусмотрена возможность сделать это двумя способами: с помощью специальной формы и быстрым заполнением (пользователь в текстовом поле указывает варианты ответов каждый с новой строки). Пользователь должен иметь возможность для каждого варианта задать условия видимости.</w:t>
+      </w:r>
+      <w:bookmarkEnd w:id="9"/>
+    </w:p>
+    <w:p>
+      <w:pPr>
+        <w:pStyle w:val="a5"/>
+        <w:rPr>
+          <w:spacing w:val="2"/>
+        </w:rPr>
+      </w:pPr>
+      <w:r>
+        <w:rPr>
+          <w:spacing w:val="4"/>
+        </w:rPr>
+        <w:t>8</w:t>
+      </w:r>
+      <w:r>
+        <w:rPr>
+          <w:spacing w:val="2"/>
+        </w:rPr>
+        <w:t xml:space="preserve"> </w:t>
+      </w:r>
+      <w:r>
+        <w:rPr>
+          <w:spacing w:val="2"/>
+        </w:rPr>
+        <w:t>Пометки строк</w:t>
+      </w:r>
+      <w:r>
+        <w:rPr>
+          <w:spacing w:val="2"/>
+        </w:rPr>
+        <w:t xml:space="preserve">. Пользователь должен иметь возможность задать любое количество </w:t>
+      </w:r>
+      <w:r>
+        <w:rPr>
+          <w:spacing w:val="2"/>
+        </w:rPr>
+        <w:t>строк</w:t>
+      </w:r>
+      <w:r>
+        <w:rPr>
+          <w:spacing w:val="2"/>
+        </w:rPr>
+        <w:t>. Должна быть предусмотрена возможность сделать это двумя способами: с помощью специальной формы и быстрым заполнением (пользователь в текстовом поле указывает варианты ответов каждый с новой строки). Пользователь должен иметь возможность для каждого варианта задать условия видимости.</w:t>
+      </w:r>
+    </w:p>
+    <w:p>
+      <w:pPr>
+        <w:pStyle w:val="a5"/>
+        <w:rPr>
+          <w:spacing w:val="4"/>
+        </w:rPr>
+      </w:pPr>
+      <w:r>
+        <w:rPr>
+          <w:spacing w:val="4"/>
+        </w:rPr>
+        <w:t>9</w:t>
       </w:r>
       <w:r>
         <w:rPr>
@@ -11163,170 +11801,13 @@
         <w:rPr>
           <w:spacing w:val="4"/>
         </w:rPr>
-        <w:t>8</w:t>
-      </w:r>
-      <w:r>
-        <w:rPr>
-          <w:spacing w:val="4"/>
-        </w:rPr>
-        <w:t xml:space="preserve"> Условия активности вопроса. Пользователь должен иметь возможность задать условия, при которых вопрос будет доступен для заполнения при прохождении опроса.</w:t>
-      </w:r>
-      <w:r>
-        <w:rPr>
-          <w:spacing w:val="4"/>
-        </w:rPr>
-        <w:t xml:space="preserve"> </w:t>
-      </w:r>
-      <w:r>
-        <w:rPr>
-          <w:spacing w:val="4"/>
-        </w:rPr>
-        <w:t>Если логическое выражение принимает истинное значение, то вопрос должен быть доступен для заполнения. Если логическое выражение синтаксически неверное - оно принимает значение ложь.</w:t>
-      </w:r>
-    </w:p>
-    <w:p>
-      <w:pPr>
-        <w:pStyle w:val="a5"/>
-      </w:pPr>
-    </w:p>
-    <w:p>
-      <w:pPr>
-        <w:pStyle w:val="a5"/>
-      </w:pPr>
-      <w:r>
-        <w:rPr>
-          <w:b/>
-        </w:rPr>
-        <w:t>2.2.9</w:t>
-      </w:r>
-      <w:r>
-        <w:t xml:space="preserve"> Выбор даты</w:t>
-      </w:r>
-    </w:p>
-    <w:p>
-      <w:pPr>
-        <w:pStyle w:val="a5"/>
-        <w:rPr>
-          <w:spacing w:val="-4"/>
-        </w:rPr>
-      </w:pPr>
-      <w:r>
-        <w:rPr>
-          <w:spacing w:val="-4"/>
-        </w:rPr>
-        <w:t>Выбор даты представляет из себя поле с одной строкой для ввода даты. При выделении поля должен появиться календарь, для более удобного выбора даты. В настройках этого вопроса можно задать следующие параметры:</w:t>
-      </w:r>
-    </w:p>
-    <w:p>
-      <w:pPr>
-        <w:pStyle w:val="a5"/>
-        <w:rPr>
-          <w:spacing w:val="-4"/>
-        </w:rPr>
-      </w:pPr>
-      <w:r>
-        <w:rPr>
-          <w:spacing w:val="-4"/>
-        </w:rPr>
-        <w:t>1 Короткое имя вопроса. Это текст, который служит для идентификации вопроса в создаваемом опросе. С его помощью возможна настройка логики видимости других вопросов или страниц, а также триггеров опроса.</w:t>
-      </w:r>
-    </w:p>
-    <w:p>
-      <w:pPr>
-        <w:pStyle w:val="a5"/>
-        <w:rPr>
-          <w:spacing w:val="-4"/>
-        </w:rPr>
-      </w:pPr>
-      <w:r>
-        <w:rPr>
-          <w:spacing w:val="-4"/>
-        </w:rPr>
-        <w:t>2 Заголовок вопроса. В данное поле необходимо вписать текст задаваемого вопроса. Пользователь должен иметь возможность задать перевод заголовка на другие языки.</w:t>
-      </w:r>
-    </w:p>
-    <w:p>
-      <w:pPr>
-        <w:pStyle w:val="a5"/>
-        <w:rPr>
-          <w:spacing w:val="-4"/>
-        </w:rPr>
-      </w:pPr>
-      <w:r>
-        <w:rPr>
-          <w:spacing w:val="-4"/>
-        </w:rPr>
-        <w:t>3 Видимость вопроса. Пользователь должен иметь возможность делать вопросы невидимыми для пользователя. Если флажок не установлен напротив этого пункта, то вопрос не должен отображаться при прохождении опроса.</w:t>
-      </w:r>
-    </w:p>
-    <w:p>
-      <w:pPr>
-        <w:pStyle w:val="a5"/>
-        <w:rPr>
-          <w:spacing w:val="-10"/>
-        </w:rPr>
-      </w:pPr>
-      <w:r>
-        <w:rPr>
-          <w:spacing w:val="-10"/>
-        </w:rPr>
-        <w:t>4 Обязательность вопроса. Пользователь должен иметь возможность помечать вопросы обязательными. Если флажок установлен напротив этого пункта, то при прохождении опроса респонденты будут обязаны ответить на этот вопрос, иначе они не смогут перейти на следующую страницу либо завершить заполнение анкеты.</w:t>
-      </w:r>
-    </w:p>
-    <w:p>
-      <w:pPr>
-        <w:pStyle w:val="a5"/>
-        <w:rPr>
-          <w:spacing w:val="-4"/>
-        </w:rPr>
-      </w:pPr>
-      <w:r>
-        <w:rPr>
-          <w:spacing w:val="-4"/>
-        </w:rPr>
-        <w:t>5 Начать вопрос с новой строки. Пользователь должен иметь возможность разместить на одной строке несколько вопросов. Если флажок установлен напротив этого пункта, то вопрос, если он не первый на странице, должен быть расположен на той же строке, что и предыдущий вопрос.</w:t>
-      </w:r>
-    </w:p>
-    <w:p>
-      <w:pPr>
-        <w:pStyle w:val="a5"/>
-        <w:rPr>
-          <w:spacing w:val="-4"/>
-        </w:rPr>
-      </w:pPr>
-      <w:r>
-        <w:rPr>
-          <w:spacing w:val="-4"/>
-        </w:rPr>
-        <w:t>6 Текст-заместитель. Пользователь должен иметь возможность задать текст, который появляется в поле, когда оно не заполнено.</w:t>
-      </w:r>
-    </w:p>
-    <w:p>
-      <w:pPr>
-        <w:pStyle w:val="a5"/>
-        <w:rPr>
-          <w:spacing w:val="-4"/>
-        </w:rPr>
-      </w:pPr>
-      <w:r>
-        <w:rPr>
-          <w:spacing w:val="-4"/>
-        </w:rPr>
-        <w:t>7 Условия видимости вопроса. Пользователь должен иметь возможность задать условия, при которых вопрос будет отображаться при прохождении опроса. Если логическое выражение принимает истинное значение, то вопрос должен отобразиться на странице. Если логическое выражение синтаксически неверное - оно принимает значение ложь.</w:t>
-      </w:r>
-    </w:p>
-    <w:p>
-      <w:pPr>
-        <w:pStyle w:val="a5"/>
-        <w:rPr>
-          <w:spacing w:val="4"/>
-        </w:rPr>
-      </w:pPr>
-      <w:r>
-        <w:rPr>
-          <w:spacing w:val="4"/>
-        </w:rPr>
-        <w:t>8</w:t>
+        <w:t>1</w:t>
+      </w:r>
+      <w:r>
+        <w:rPr>
+          <w:spacing w:val="4"/>
+        </w:rPr>
+        <w:t>0</w:t>
       </w:r>
       <w:r>
         <w:rPr>
@@ -11367,986 +11848,650 @@
         <w:rPr>
           <w:b/>
         </w:rPr>
-        <w:t>2.2.10</w:t>
-      </w:r>
-      <w:r>
-        <w:t xml:space="preserve"> Матрица одиночных выборов</w:t>
-      </w:r>
-    </w:p>
-    <w:p>
-      <w:pPr>
-        <w:pStyle w:val="a5"/>
-        <w:rPr>
-          <w:spacing w:val="8"/>
-        </w:rPr>
-      </w:pPr>
-      <w:r>
-        <w:t>Матрица одиночных выборов</w:t>
-      </w:r>
-      <w:r>
-        <w:rPr>
-          <w:spacing w:val="8"/>
-        </w:rPr>
-        <w:t xml:space="preserve"> представляет из себя </w:t>
-      </w:r>
-      <w:r>
-        <w:rPr>
-          <w:spacing w:val="8"/>
-        </w:rPr>
-        <w:t>несколько</w:t>
-      </w:r>
-      <w:r>
-        <w:rPr>
-          <w:spacing w:val="8"/>
-        </w:rPr>
+        <w:t>2.2.11</w:t>
+      </w:r>
+      <w:r>
+        <w:t xml:space="preserve"> Настройка опроса</w:t>
+      </w:r>
+    </w:p>
+    <w:p>
+      <w:pPr>
+        <w:pStyle w:val="a5"/>
+      </w:pPr>
+      <w:r>
+        <w:t xml:space="preserve">При создании опроса пользователь должен иметь возможность задать </w:t>
+      </w:r>
+      <w:r>
+        <w:t>следующие настройки</w:t>
+      </w:r>
+      <w:r>
         <w:t xml:space="preserve"> </w:t>
       </w:r>
       <w:r>
-        <w:rPr>
-          <w:spacing w:val="8"/>
-        </w:rPr>
-        <w:t xml:space="preserve">радиокнопок, размещённых на пересечениях </w:t>
-      </w:r>
-      <w:r>
-        <w:rPr>
-          <w:spacing w:val="8"/>
-        </w:rPr>
-        <w:t>помеченных строк и столбцов</w:t>
-      </w:r>
-      <w:r>
-        <w:rPr>
-          <w:spacing w:val="8"/>
-        </w:rPr>
-        <w:t xml:space="preserve">. </w:t>
-      </w:r>
-      <w:r>
-        <w:rPr>
-          <w:spacing w:val="8"/>
-        </w:rPr>
-        <w:t>В процессе заполнения анкеты в данном типе вопроса может быть выбран только один из предложенных вариантов</w:t>
-      </w:r>
-      <w:r>
-        <w:rPr>
-          <w:spacing w:val="8"/>
-        </w:rPr>
-        <w:t xml:space="preserve"> в каждой из строк</w:t>
-      </w:r>
-      <w:r>
-        <w:rPr>
-          <w:spacing w:val="8"/>
-        </w:rPr>
-        <w:t xml:space="preserve">. </w:t>
-      </w:r>
-      <w:r>
-        <w:rPr>
-          <w:spacing w:val="8"/>
-        </w:rPr>
-        <w:t>В настройках этого вопроса можно задать следующие параметры:</w:t>
-      </w:r>
-    </w:p>
-    <w:p>
-      <w:pPr>
-        <w:pStyle w:val="a5"/>
-        <w:rPr>
-          <w:spacing w:val="4"/>
-        </w:rPr>
+        <w:t>опроса:</w:t>
+      </w:r>
+    </w:p>
+    <w:p>
+      <w:pPr>
+        <w:pStyle w:val="a5"/>
+      </w:pPr>
+      <w:r>
+        <w:t>1 Заголовок. Это текст, который содержит название опроса.</w:t>
+      </w:r>
+    </w:p>
+    <w:p>
+      <w:pPr>
+        <w:pStyle w:val="a5"/>
+      </w:pPr>
+      <w:r>
+        <w:t>2 Основной язык. Пользователь должен иметь возможность выбрать основной язык для проведения опроса, и перевести опрос на другие доступные в приложении языки.</w:t>
+      </w:r>
+    </w:p>
+    <w:p>
+      <w:pPr>
+        <w:pStyle w:val="a5"/>
+      </w:pPr>
+      <w:r>
+        <w:t>3 Показать номера страниц. Пользователь должен иметь возможность отключить показ номеров страниц, оставив при этом только их заголовки.</w:t>
+      </w:r>
+    </w:p>
+    <w:p>
+      <w:pPr>
+        <w:pStyle w:val="a5"/>
+      </w:pPr>
+      <w:r>
+        <w:t>4 Текст кноп</w:t>
+      </w:r>
+      <w:r>
+        <w:t>ок</w:t>
+      </w:r>
+      <w:r>
+        <w:t xml:space="preserve"> «Далее»</w:t>
+      </w:r>
+      <w:r>
+        <w:t>, «Назад»,</w:t>
+      </w:r>
+      <w:r>
+        <w:t xml:space="preserve"> </w:t>
+      </w:r>
+      <w:r>
+        <w:t>«Старт» и</w:t>
+      </w:r>
+      <w:r>
+        <w:t xml:space="preserve"> </w:t>
+      </w:r>
+      <w:r>
+        <w:t xml:space="preserve">«Отправить» </w:t>
+      </w:r>
+      <w:r>
+        <w:t>для основного языка.</w:t>
+      </w:r>
+      <w:r>
+        <w:t xml:space="preserve"> </w:t>
+      </w:r>
+      <w:r>
+        <w:t>Пользователь должен иметь возможность задать текст кноп</w:t>
+      </w:r>
+      <w:r>
+        <w:t>о</w:t>
+      </w:r>
+      <w:r>
+        <w:t>к «Далее»</w:t>
+      </w:r>
+      <w:r>
+        <w:t>, «Назад»,</w:t>
+      </w:r>
+      <w:r>
+        <w:t xml:space="preserve"> </w:t>
+      </w:r>
+      <w:r>
+        <w:t>«Старт» и</w:t>
+      </w:r>
+      <w:r>
+        <w:t xml:space="preserve"> </w:t>
+      </w:r>
+      <w:r>
+        <w:t xml:space="preserve">«Отправить» </w:t>
+      </w:r>
+      <w:r>
+        <w:t>для основного языка</w:t>
+      </w:r>
+      <w:r>
+        <w:t>, и перевести их на другие доступные в приложении языки.</w:t>
+      </w:r>
+    </w:p>
+    <w:p>
+      <w:pPr>
+        <w:pStyle w:val="a5"/>
+      </w:pPr>
+      <w:r>
+        <w:t>5</w:t>
+      </w:r>
+      <w:r>
+        <w:t xml:space="preserve"> Позиция кнопок навигации.</w:t>
+      </w:r>
+      <w:r>
+        <w:t xml:space="preserve"> </w:t>
+      </w:r>
+      <w:r>
+        <w:t>Пользователь должен иметь возможность задать позицию кнопок навигации одним из следующих значений: сверху, снизу, сверху и снизу вместе, не отображать.</w:t>
+      </w:r>
+    </w:p>
+    <w:p>
+      <w:pPr>
+        <w:pStyle w:val="a5"/>
+      </w:pPr>
+      <w:r>
+        <w:t>6</w:t>
+      </w:r>
+      <w:r>
+        <w:t xml:space="preserve"> Показать кнопку «Назад».</w:t>
+      </w:r>
+      <w:r>
+        <w:t xml:space="preserve"> </w:t>
+      </w:r>
+      <w:r>
+        <w:t>Пользователь должен иметь возможность настроить показ кнопки «Назад» для включения или отключения возврата респондентов к предыдущим страницам во время прохождения опроса.</w:t>
+      </w:r>
+    </w:p>
+    <w:p>
+      <w:pPr>
+        <w:pStyle w:val="a5"/>
+      </w:pPr>
+      <w:r>
+        <w:t>7</w:t>
+      </w:r>
+      <w:r>
+        <w:t xml:space="preserve"> </w:t>
+      </w:r>
+      <w:r>
+        <w:rPr>
+          <w:spacing w:val="4"/>
+        </w:rPr>
+        <w:t>Сделать первую страницу стартовой.</w:t>
+      </w:r>
+      <w:r>
+        <w:rPr>
+          <w:spacing w:val="4"/>
+        </w:rPr>
+        <w:t xml:space="preserve"> Пользователь должен иметь возможность сделать первую страницу стартовой. И разместить на ней любую информацию. Ответы на вопросы с такой страницы не попадут </w:t>
+      </w:r>
+      <w:r>
+        <w:rPr>
+          <w:spacing w:val="4"/>
+        </w:rPr>
+        <w:t>в статистику ответов.</w:t>
+      </w:r>
+      <w:r>
+        <w:t xml:space="preserve"> </w:t>
+      </w:r>
+    </w:p>
+    <w:p>
+      <w:pPr>
+        <w:pStyle w:val="a5"/>
+      </w:pPr>
+      <w:r>
+        <w:t>8</w:t>
+      </w:r>
+      <w:r>
+        <w:t xml:space="preserve"> </w:t>
+      </w:r>
+      <w:r>
+        <w:rPr>
+          <w:spacing w:val="-4"/>
+        </w:rPr>
+        <w:t>Показать страницу завершения опроса.</w:t>
+      </w:r>
+      <w:r>
+        <w:rPr>
+          <w:spacing w:val="-4"/>
+        </w:rPr>
+        <w:t xml:space="preserve"> Пользователь должен иметь возможность </w:t>
+      </w:r>
+      <w:r>
+        <w:rPr>
+          <w:spacing w:val="-4"/>
+        </w:rPr>
+        <w:t xml:space="preserve">настроить отображение </w:t>
+      </w:r>
+      <w:r>
+        <w:rPr>
+          <w:spacing w:val="-4"/>
+          <w:lang w:val="en-US"/>
+        </w:rPr>
+        <w:t>html</w:t>
+      </w:r>
+      <w:r>
+        <w:rPr>
+          <w:spacing w:val="-4"/>
+        </w:rPr>
+        <w:t xml:space="preserve"> код</w:t>
+      </w:r>
+      <w:r>
+        <w:rPr>
+          <w:spacing w:val="-4"/>
+        </w:rPr>
+        <w:t>а</w:t>
+      </w:r>
+      <w:r>
+        <w:rPr>
+          <w:spacing w:val="-4"/>
+        </w:rPr>
+        <w:t>, который будет отображаться в конце прохождения опроса.</w:t>
+      </w:r>
+    </w:p>
+    <w:p>
+      <w:pPr>
+        <w:pStyle w:val="a5"/>
+        <w:rPr>
+          <w:spacing w:val="-6"/>
+        </w:rPr>
+      </w:pPr>
+      <w:r>
+        <w:rPr>
+          <w:spacing w:val="-6"/>
+        </w:rPr>
+        <w:t>9</w:t>
+      </w:r>
+      <w:r>
+        <w:rPr>
+          <w:spacing w:val="-6"/>
+        </w:rPr>
+        <w:t xml:space="preserve"> </w:t>
+      </w:r>
+      <w:r>
+        <w:rPr>
+          <w:spacing w:val="-6"/>
+        </w:rPr>
+        <w:t>Включить автопереход на следующую страницу при заполнении текущей</w:t>
+      </w:r>
+      <w:r>
+        <w:rPr>
+          <w:spacing w:val="-6"/>
+        </w:rPr>
+        <w:t>.</w:t>
+      </w:r>
+      <w:r>
+        <w:t xml:space="preserve"> </w:t>
+      </w:r>
+      <w:r>
+        <w:t>Пользователь должен иметь возможность включить автопереход на следующую страницу, когда респондент ответил на все вопросы текущей страницы.</w:t>
+      </w:r>
+    </w:p>
+    <w:p>
+      <w:pPr>
+        <w:pStyle w:val="a5"/>
       </w:pPr>
       <w:r>
         <w:t>1</w:t>
       </w:r>
       <w:r>
-        <w:rPr>
-          <w:spacing w:val="4"/>
-        </w:rPr>
-        <w:t xml:space="preserve"> Короткое имя </w:t>
-      </w:r>
-      <w:r>
-        <w:rPr>
-          <w:spacing w:val="4"/>
-        </w:rPr>
-        <w:t>в</w:t>
-      </w:r>
-      <w:r>
-        <w:rPr>
-          <w:spacing w:val="4"/>
-        </w:rPr>
-        <w:t>опроса. Это текст, который служит для идентификации вопроса в создаваемом опросе. С его помощью возможна настройка логики видимости других вопросов или страниц, а также триггеров опроса.</w:t>
-      </w:r>
-    </w:p>
-    <w:p>
-      <w:pPr>
-        <w:pStyle w:val="a5"/>
-        <w:rPr>
-          <w:spacing w:val="4"/>
-        </w:rPr>
-      </w:pPr>
-      <w:r>
-        <w:rPr>
-          <w:spacing w:val="4"/>
-        </w:rPr>
-        <w:t>2 Заголовок вопроса. В данное поле необходимо вписать текст задаваемого вопроса. Пользователь должен иметь возможность задать перевод заголовка на другие языки.</w:t>
-      </w:r>
-    </w:p>
-    <w:p>
-      <w:pPr>
-        <w:pStyle w:val="a5"/>
-        <w:rPr>
-          <w:spacing w:val="4"/>
-        </w:rPr>
-      </w:pPr>
-      <w:r>
-        <w:rPr>
-          <w:spacing w:val="4"/>
-        </w:rPr>
-        <w:t xml:space="preserve">3 </w:t>
-      </w:r>
-      <w:r>
-        <w:t>Видимость вопроса. Пользователь должен иметь возможность делать вопросы невидимыми для пользователя. Если флажок не установлен напротив этого пункта, то вопрос не должен отображаться при прохождении опроса.</w:t>
-      </w:r>
-    </w:p>
-    <w:p>
-      <w:pPr>
-        <w:pStyle w:val="a5"/>
-        <w:rPr>
-          <w:spacing w:val="4"/>
-        </w:rPr>
-      </w:pPr>
-      <w:r>
-        <w:rPr>
-          <w:spacing w:val="4"/>
-        </w:rPr>
-        <w:t>4 Обязательность вопроса. Пользователь должен иметь возможность помечать вопросы обязательными. Если флажок установлен напротив этого пункта, то при прохождении опроса респонденты будут обязаны ответить на этот вопрос, иначе они не смогут перейти на следующую страницу либо завершить заполнение анкеты.</w:t>
-      </w:r>
-    </w:p>
-    <w:p>
-      <w:pPr>
-        <w:pStyle w:val="a5"/>
-        <w:rPr>
-          <w:spacing w:val="4"/>
-        </w:rPr>
-      </w:pPr>
-      <w:r>
-        <w:rPr>
-          <w:spacing w:val="4"/>
-        </w:rPr>
-        <w:t>5 Начать вопрос с новой строки. Пользователь должен иметь возможность разместить на одной строке несколько вопросов. Если флажок установлен напротив этого пункта, то вопрос, если он не первый на странице, должен быть расположен на той же строке, что и предыдущий вопрос.</w:t>
-      </w:r>
-    </w:p>
-    <w:p>
-      <w:pPr>
-        <w:pStyle w:val="a5"/>
-        <w:rPr>
-          <w:spacing w:val="4"/>
-        </w:rPr>
-      </w:pPr>
-      <w:r>
-        <w:rPr>
-          <w:spacing w:val="4"/>
-        </w:rPr>
-        <w:t xml:space="preserve">6 </w:t>
-      </w:r>
-      <w:bookmarkStart w:id="9" w:name="_Hlk6088093"/>
-      <w:r>
-        <w:rPr>
-          <w:spacing w:val="2"/>
-        </w:rPr>
-        <w:t>Пометки колонок</w:t>
-      </w:r>
-      <w:r>
-        <w:rPr>
-          <w:spacing w:val="2"/>
-        </w:rPr>
-        <w:t xml:space="preserve">. Пользователь должен иметь возможность задать любое количество </w:t>
-      </w:r>
-      <w:r>
-        <w:rPr>
-          <w:spacing w:val="2"/>
-        </w:rPr>
-        <w:t>колонок</w:t>
-      </w:r>
-      <w:r>
-        <w:rPr>
-          <w:spacing w:val="2"/>
-        </w:rPr>
-        <w:t>. Должна быть предусмотрена возможность сделать это двумя способами: с помощью специальной формы и быстрым заполнением (пользователь в текстовом поле указывает варианты ответов каждый с новой строки). Пользователь должен иметь возможность для каждого варианта задать условия видимости.</w:t>
-      </w:r>
-      <w:bookmarkEnd w:id="9"/>
-    </w:p>
-    <w:p>
-      <w:pPr>
-        <w:pStyle w:val="a5"/>
-        <w:rPr>
-          <w:spacing w:val="2"/>
-        </w:rPr>
-      </w:pPr>
-      <w:r>
-        <w:rPr>
-          <w:spacing w:val="4"/>
-        </w:rPr>
-        <w:t>8</w:t>
-      </w:r>
-      <w:r>
-        <w:rPr>
-          <w:spacing w:val="2"/>
-        </w:rPr>
+        <w:t>0</w:t>
+      </w:r>
+      <w:r>
+        <w:t xml:space="preserve"> Позиция шкалы прогресса.</w:t>
+      </w:r>
+      <w:r>
         <w:t xml:space="preserve"> </w:t>
       </w:r>
-      <w:r>
-        <w:rPr>
-          <w:spacing w:val="2"/>
-        </w:rPr>
-        <w:t>Пометки строк</w:t>
-      </w:r>
-      <w:r>
-        <w:rPr>
-          <w:spacing w:val="2"/>
-        </w:rPr>
-        <w:t xml:space="preserve">. Пользователь должен иметь возможность задать любое количество </w:t>
-      </w:r>
-      <w:r>
-        <w:rPr>
-          <w:spacing w:val="2"/>
-        </w:rPr>
-        <w:t>строк</w:t>
-      </w:r>
-      <w:r>
-        <w:rPr>
-          <w:spacing w:val="2"/>
-        </w:rPr>
-        <w:t>. Должна быть предусмотрена возможность сделать это двумя способами: с помощью специальной формы и быстрым заполнением (пользователь в текстовом поле указывает варианты ответов каждый с новой строки). Пользователь должен иметь возможность для каждого варианта задать условия видимости.</w:t>
-      </w:r>
-    </w:p>
-    <w:p>
-      <w:pPr>
-        <w:pStyle w:val="a5"/>
-        <w:rPr>
-          <w:spacing w:val="4"/>
-        </w:rPr>
-      </w:pPr>
-      <w:r>
-        <w:rPr>
-          <w:spacing w:val="4"/>
-        </w:rPr>
-        <w:t>9</w:t>
-      </w:r>
-      <w:r>
-        <w:rPr>
-          <w:spacing w:val="4"/>
-        </w:rPr>
-        <w:t xml:space="preserve"> Условия видимости вопроса. Пользователь должен иметь возможность задать условия, при которых вопрос будет отображаться при прохождении опроса.</w:t>
-      </w:r>
-      <w:r>
-        <w:rPr>
-          <w:spacing w:val="4"/>
-        </w:rPr>
+      <w:bookmarkStart w:id="10" w:name="_Hlk6094819"/>
+      <w:r>
+        <w:t xml:space="preserve">Пользователь должен иметь возможность задать </w:t>
+      </w:r>
+      <w:bookmarkEnd w:id="10"/>
+      <w:r>
+        <w:t>положение шкалы прогресса заполнения анкеты в одно из следующих значений: сверху, снизу, сверху и снизу вместе, не отображать.</w:t>
+      </w:r>
+    </w:p>
+    <w:p>
+      <w:pPr>
+        <w:pStyle w:val="a5"/>
+      </w:pPr>
+      <w:r>
+        <w:t>1</w:t>
+      </w:r>
+      <w:r>
+        <w:t>1</w:t>
+      </w:r>
+      <w:r>
+        <w:t xml:space="preserve"> Одностраничный опрос.</w:t>
+      </w:r>
+      <w:r>
         <w:t xml:space="preserve"> </w:t>
       </w:r>
       <w:r>
-        <w:rPr>
-          <w:spacing w:val="4"/>
-        </w:rPr>
-        <w:t>Если логическое выражение принимает истинное значение, то вопрос должен отобразиться на странице. Если логическое выражение синтаксически неверное - оно принимает значение ложь.</w:t>
-      </w:r>
-    </w:p>
-    <w:p>
-      <w:pPr>
-        <w:pStyle w:val="a5"/>
-        <w:rPr>
-          <w:spacing w:val="4"/>
-        </w:rPr>
-      </w:pPr>
-      <w:r>
-        <w:rPr>
-          <w:spacing w:val="4"/>
-        </w:rPr>
+        <w:t>Пользователь должен иметь возможность сделать свой опрос одностраничным. Если флажок у этого пункта установлен, то в конструкторе должна пропасть панель управления страницами.</w:t>
+      </w:r>
+    </w:p>
+    <w:p>
+      <w:pPr>
+        <w:pStyle w:val="a5"/>
+      </w:pPr>
+      <w:r>
+        <w:t>1</w:t>
+      </w:r>
+      <w:r>
+        <w:t>2</w:t>
+      </w:r>
+      <w:r>
+        <w:t xml:space="preserve"> Позиция заголовка вопроса.</w:t>
+      </w:r>
+      <w:r>
+        <w:t xml:space="preserve"> </w:t>
+      </w:r>
+      <w:r>
+        <w:t>Пользователь должен иметь возможность задать позицию заголовка вопроса в одно из следующих значений: сверху, снизу, слева.</w:t>
+      </w:r>
+    </w:p>
+    <w:p>
+      <w:pPr>
+        <w:pStyle w:val="a5"/>
+        <w:rPr>
+          <w:spacing w:val="6"/>
+        </w:rPr>
+      </w:pPr>
+      <w:r>
+        <w:t>1</w:t>
+      </w:r>
+      <w:r>
+        <w:t>3</w:t>
+      </w:r>
+      <w:r>
+        <w:t xml:space="preserve"> </w:t>
+      </w:r>
+      <w:r>
+        <w:rPr>
+          <w:spacing w:val="6"/>
+        </w:rPr>
+        <w:t>Текст обязательности вопроса.</w:t>
+      </w:r>
+      <w:r>
+        <w:rPr>
+          <w:spacing w:val="6"/>
+        </w:rPr>
+        <w:t xml:space="preserve"> Пользователь должен иметь возможность задать текст, который будет означать, что вопрос обязателен для заполнения.</w:t>
+      </w:r>
+    </w:p>
+    <w:p>
+      <w:pPr>
+        <w:pStyle w:val="a5"/>
+      </w:pPr>
+      <w:r>
         <w:lastRenderedPageBreak/>
         <w:t>1</w:t>
       </w:r>
       <w:r>
-        <w:rPr>
-          <w:spacing w:val="4"/>
-        </w:rPr>
+        <w:t>4</w:t>
+      </w:r>
+      <w:r>
+        <w:t xml:space="preserve"> Показать номера вопросов.</w:t>
+      </w:r>
+      <w:r>
+        <w:t xml:space="preserve"> </w:t>
+      </w:r>
+      <w:r>
+        <w:t>Пользователь должен иметь возможность отключить показ номеров вопросов, оставив при этом только их заголовки.</w:t>
+      </w:r>
+    </w:p>
+    <w:p>
+      <w:pPr>
+        <w:pStyle w:val="a5"/>
+      </w:pPr>
+      <w:r>
+        <w:t>1</w:t>
+      </w:r>
+      <w:r>
+        <w:t>5</w:t>
+      </w:r>
+      <w:r>
+        <w:t xml:space="preserve"> Позиция сообщения с ошибкой.</w:t>
+      </w:r>
+      <w:r>
+        <w:t xml:space="preserve"> </w:t>
+      </w:r>
+      <w:r>
+        <w:t>Пользователь должен иметь возможность задать позицию сообщения о некорректном заполнении вопроса в одно из следующих значений: сверху, снизу.</w:t>
+      </w:r>
+    </w:p>
+    <w:p>
+      <w:pPr>
+        <w:pStyle w:val="a5"/>
+      </w:pPr>
+      <w:r>
+        <w:t>1</w:t>
+      </w:r>
+      <w:r>
+        <w:t>6</w:t>
+      </w:r>
+      <w:r>
+        <w:t xml:space="preserve"> </w:t>
+      </w:r>
+      <w:r>
+        <w:rPr>
+          <w:spacing w:val="4"/>
+        </w:rPr>
+        <w:t>Порядок размещения вопросов на странице.</w:t>
+      </w:r>
+      <w:r>
+        <w:rPr>
+          <w:spacing w:val="4"/>
+        </w:rPr>
+        <w:t xml:space="preserve"> Пользователь должен иметь возможность выбрать порядок вопросов на странице. Предлагаемые варианты: исходный (порядок, который был при отправке опроса на сервер), случайный.</w:t>
+      </w:r>
+    </w:p>
+    <w:p>
+      <w:pPr>
+        <w:pStyle w:val="a5"/>
+        <w:rPr>
+          <w:spacing w:val="6"/>
+        </w:rPr>
+      </w:pPr>
+      <w:r>
+        <w:t>17</w:t>
+      </w:r>
+      <w:r>
+        <w:t xml:space="preserve"> </w:t>
+      </w:r>
+      <w:r>
+        <w:rPr>
+          <w:lang w:val="en-US"/>
+        </w:rPr>
+        <w:t>Html</w:t>
+      </w:r>
+      <w:r>
+        <w:t xml:space="preserve"> код, показываемый по окончанию опроса.</w:t>
+      </w:r>
+      <w:r>
+        <w:rPr>
+          <w:spacing w:val="6"/>
+        </w:rPr>
+        <w:t xml:space="preserve"> </w:t>
+      </w:r>
+      <w:r>
+        <w:rPr>
+          <w:spacing w:val="6"/>
+        </w:rPr>
+        <w:t xml:space="preserve">Пользователь должен иметь возможность задать </w:t>
+      </w:r>
+      <w:r>
+        <w:rPr>
+          <w:lang w:val="en-US"/>
+        </w:rPr>
+        <w:t>html</w:t>
+      </w:r>
+      <w:r>
+        <w:t xml:space="preserve"> код</w:t>
+      </w:r>
+      <w:r>
+        <w:rPr>
+          <w:spacing w:val="6"/>
+        </w:rPr>
+        <w:t xml:space="preserve">, который будет </w:t>
+      </w:r>
+      <w:r>
+        <w:rPr>
+          <w:spacing w:val="6"/>
+        </w:rPr>
+        <w:t>отображаться в конце опроса, при включённом параметре его отображения</w:t>
+      </w:r>
+      <w:r>
+        <w:rPr>
+          <w:spacing w:val="6"/>
+        </w:rPr>
+        <w:t>.</w:t>
+      </w:r>
+    </w:p>
+    <w:p>
+      <w:pPr>
+        <w:pStyle w:val="a5"/>
+      </w:pPr>
+      <w:r>
+        <w:t>18</w:t>
+      </w:r>
+      <w:r>
+        <w:t xml:space="preserve"> Максимальное время для ответа на опрос.</w:t>
+      </w:r>
+      <w:r>
+        <w:rPr>
+          <w:spacing w:val="6"/>
+        </w:rPr>
+        <w:t xml:space="preserve"> </w:t>
+      </w:r>
+      <w:r>
+        <w:rPr>
+          <w:spacing w:val="6"/>
+        </w:rPr>
+        <w:t>Пользователь должен иметь возможность задать</w:t>
+      </w:r>
+      <w:r>
+        <w:rPr>
+          <w:spacing w:val="6"/>
+        </w:rPr>
+        <w:t xml:space="preserve"> максимальное время</w:t>
+      </w:r>
+      <w:r>
+        <w:rPr>
+          <w:spacing w:val="6"/>
+        </w:rPr>
+        <w:t xml:space="preserve"> </w:t>
+      </w:r>
+      <w:r>
+        <w:rPr>
+          <w:spacing w:val="6"/>
+        </w:rPr>
+        <w:t>в секундах для ответа на весь опрос, чтобы ограничить время ответа респондента.</w:t>
+      </w:r>
+    </w:p>
+    <w:p>
+      <w:pPr>
+        <w:pStyle w:val="a5"/>
+      </w:pPr>
+      <w:r>
+        <w:t>19</w:t>
+      </w:r>
+      <w:r>
+        <w:t xml:space="preserve"> </w:t>
+      </w:r>
+      <w:r>
+        <w:rPr>
+          <w:spacing w:val="-4"/>
+        </w:rPr>
+        <w:t>Максимальное время на заполнение страницы опроса.</w:t>
+      </w:r>
+      <w:r>
+        <w:rPr>
+          <w:spacing w:val="-4"/>
+        </w:rPr>
+        <w:t xml:space="preserve"> Пользователь должен иметь возможность задать максимальное время в секундах для ответа на все вопросы на странице, чтобы ограничить время ответа респондента.</w:t>
+      </w:r>
+    </w:p>
+    <w:p>
+      <w:pPr>
+        <w:pStyle w:val="a5"/>
+        <w:rPr>
+          <w:spacing w:val="-2"/>
+        </w:rPr>
+      </w:pPr>
+      <w:r>
+        <w:t>2</w:t>
+      </w:r>
+      <w:r>
         <w:t>0</w:t>
       </w:r>
       <w:r>
-        <w:rPr>
-          <w:spacing w:val="4"/>
-        </w:rPr>
-        <w:t xml:space="preserve"> Условия активности вопроса. Пользователь должен иметь возможность задать условия, при которых вопрос будет доступен для заполнения при прохождении опроса.</w:t>
-      </w:r>
-      <w:r>
-        <w:rPr>
-          <w:spacing w:val="4"/>
-        </w:rPr>
         <w:t xml:space="preserve"> </w:t>
       </w:r>
       <w:r>
         <w:rPr>
-          <w:spacing w:val="4"/>
-        </w:rPr>
-        <w:t>Если логическое выражение принимает истинное значение, то вопрос должен быть доступен для заполнения. Если логическое выражение синтаксически неверное - оно принимает значение ложь.</w:t>
-      </w:r>
-    </w:p>
-    <w:p>
-      <w:pPr>
-        <w:pStyle w:val="a5"/>
-      </w:pPr>
-    </w:p>
-    <w:p>
-      <w:pPr>
-        <w:pStyle w:val="a5"/>
-      </w:pPr>
-      <w:r>
-        <w:rPr>
-          <w:b/>
-        </w:rPr>
-        <w:t>2.2.11</w:t>
-      </w:r>
-      <w:r>
-        <w:t xml:space="preserve"> Настройка опроса</w:t>
-      </w:r>
-    </w:p>
-    <w:p>
-      <w:pPr>
-        <w:pStyle w:val="a5"/>
-      </w:pPr>
-      <w:r>
-        <w:t xml:space="preserve">При создании опроса пользователь должен иметь возможность задать </w:t>
-      </w:r>
-      <w:r>
-        <w:t>следующие настройки</w:t>
-      </w:r>
-      <w:r>
-        <w:t xml:space="preserve"> </w:t>
-      </w:r>
-      <w:r>
-        <w:t>опроса:</w:t>
-      </w:r>
-    </w:p>
-    <w:p>
-      <w:pPr>
-        <w:pStyle w:val="a5"/>
-      </w:pPr>
-      <w:r>
-        <w:t>1 Заголовок. Это текст, который содержит название опроса.</w:t>
-      </w:r>
-    </w:p>
-    <w:p>
-      <w:pPr>
-        <w:pStyle w:val="a5"/>
-      </w:pPr>
-      <w:r>
-        <w:t>2 Основной язык. Пользователь должен иметь возможность выбрать основной язык для проведения опроса, и перевести опрос на другие доступные в приложении языки.</w:t>
-      </w:r>
-    </w:p>
-    <w:p>
-      <w:pPr>
-        <w:pStyle w:val="a5"/>
-      </w:pPr>
-      <w:r>
-        <w:t>3 Показать номера страниц. Пользователь должен иметь возможность отключить показ номеров страниц, оставив при этом только их заголовки.</w:t>
-      </w:r>
-    </w:p>
-    <w:p>
-      <w:pPr>
-        <w:pStyle w:val="a5"/>
-      </w:pPr>
-      <w:r>
-        <w:t>4 Текст кноп</w:t>
-      </w:r>
-      <w:r>
-        <w:t>ок</w:t>
-      </w:r>
-      <w:r>
-        <w:t xml:space="preserve"> «Далее»</w:t>
-      </w:r>
-      <w:r>
-        <w:t>, «Назад»,</w:t>
-      </w:r>
-      <w:r>
-        <w:t xml:space="preserve"> </w:t>
-      </w:r>
-      <w:r>
-        <w:t>«Старт» и</w:t>
-      </w:r>
-      <w:r>
-        <w:t xml:space="preserve"> </w:t>
-      </w:r>
-      <w:r>
-        <w:t xml:space="preserve">«Отправить» </w:t>
-      </w:r>
-      <w:r>
-        <w:t>для основного языка.</w:t>
-      </w:r>
-      <w:r>
-        <w:t xml:space="preserve"> </w:t>
-      </w:r>
-      <w:r>
-        <w:t>Пользователь должен иметь возможность задать текст кноп</w:t>
-      </w:r>
-      <w:r>
-        <w:t>о</w:t>
-      </w:r>
-      <w:r>
-        <w:t>к «Далее»</w:t>
-      </w:r>
-      <w:r>
-        <w:t>, «Назад»,</w:t>
-      </w:r>
-      <w:r>
-        <w:t xml:space="preserve"> </w:t>
-      </w:r>
-      <w:r>
-        <w:t>«Старт» и</w:t>
-      </w:r>
-      <w:r>
-        <w:t xml:space="preserve"> </w:t>
-      </w:r>
-      <w:r>
-        <w:t xml:space="preserve">«Отправить» </w:t>
-      </w:r>
-      <w:r>
-        <w:t>для основного языка</w:t>
-      </w:r>
-      <w:r>
-        <w:t>, и перевести их на другие доступные в приложении языки.</w:t>
-      </w:r>
-    </w:p>
-    <w:p>
-      <w:pPr>
-        <w:pStyle w:val="a5"/>
-      </w:pPr>
-      <w:r>
-        <w:t>5</w:t>
-      </w:r>
-      <w:r>
-        <w:t xml:space="preserve"> Позиция кнопок навигации.</w:t>
-      </w:r>
-      <w:r>
-        <w:t xml:space="preserve"> </w:t>
-      </w:r>
-      <w:r>
-        <w:t>Пользователь должен иметь возможность задать позицию кнопок навигации одним из следующих значений: сверху, снизу, сверху и снизу вместе, не отображать.</w:t>
-      </w:r>
-    </w:p>
-    <w:p>
-      <w:pPr>
-        <w:pStyle w:val="a5"/>
-      </w:pPr>
-      <w:r>
-        <w:t>6</w:t>
-      </w:r>
-      <w:r>
-        <w:t xml:space="preserve"> Показать кнопку «Назад».</w:t>
-      </w:r>
-      <w:r>
-        <w:t xml:space="preserve"> </w:t>
-      </w:r>
-      <w:r>
-        <w:t>Пользователь должен иметь возможность настроить показ кнопки «Назад» для включения или отключения возврата респондентов к предыдущим страницам во время прохождения опроса.</w:t>
-      </w:r>
-    </w:p>
-    <w:p>
-      <w:pPr>
-        <w:pStyle w:val="a5"/>
-      </w:pPr>
-      <w:r>
-        <w:t>7</w:t>
-      </w:r>
-      <w:r>
-        <w:t xml:space="preserve"> </w:t>
-      </w:r>
-      <w:r>
-        <w:rPr>
-          <w:spacing w:val="4"/>
-        </w:rPr>
-        <w:t>Сделать первую страницу стартовой.</w:t>
-      </w:r>
-      <w:r>
-        <w:rPr>
-          <w:spacing w:val="4"/>
-        </w:rPr>
-        <w:t xml:space="preserve"> Пользователь должен иметь возможность сделать первую страницу стартовой. И разместить на ней любую информацию. Ответы на вопросы с такой страницы не попадут </w:t>
-      </w:r>
-      <w:r>
-        <w:rPr>
-          <w:spacing w:val="4"/>
-        </w:rPr>
-        <w:t>в статистику ответов.</w:t>
-      </w:r>
-      <w:r>
-        <w:t xml:space="preserve"> </w:t>
-      </w:r>
-    </w:p>
-    <w:p>
-      <w:pPr>
-        <w:pStyle w:val="a5"/>
-      </w:pPr>
-      <w:r>
-        <w:t>8</w:t>
-      </w:r>
-      <w:r>
-        <w:t xml:space="preserve"> </w:t>
-      </w:r>
-      <w:r>
-        <w:rPr>
-          <w:spacing w:val="-4"/>
-        </w:rPr>
-        <w:t>Показать страницу завершения опроса.</w:t>
-      </w:r>
-      <w:r>
-        <w:rPr>
-          <w:spacing w:val="-4"/>
-        </w:rPr>
-        <w:t xml:space="preserve"> Пользователь должен иметь возможность </w:t>
-      </w:r>
-      <w:r>
-        <w:rPr>
-          <w:spacing w:val="-4"/>
-        </w:rPr>
-        <w:t xml:space="preserve">настроить отображение </w:t>
-      </w:r>
-      <w:r>
-        <w:rPr>
-          <w:spacing w:val="-4"/>
-          <w:lang w:val="en-US"/>
-        </w:rPr>
-        <w:t>html</w:t>
-      </w:r>
-      <w:r>
-        <w:rPr>
-          <w:spacing w:val="-4"/>
-        </w:rPr>
-        <w:t xml:space="preserve"> код</w:t>
-      </w:r>
-      <w:r>
-        <w:rPr>
-          <w:spacing w:val="-4"/>
-        </w:rPr>
-        <w:t>а</w:t>
-      </w:r>
-      <w:r>
-        <w:rPr>
-          <w:spacing w:val="-4"/>
-        </w:rPr>
-        <w:t>, который будет отображаться в конце прохождения опроса.</w:t>
-      </w:r>
-    </w:p>
-    <w:p>
-      <w:pPr>
-        <w:pStyle w:val="a5"/>
-        <w:rPr>
-          <w:spacing w:val="-6"/>
-        </w:rPr>
-      </w:pPr>
-      <w:r>
-        <w:rPr>
-          <w:spacing w:val="-6"/>
-        </w:rPr>
-        <w:t>9</w:t>
-      </w:r>
-      <w:r>
-        <w:rPr>
-          <w:spacing w:val="-6"/>
-        </w:rPr>
-        <w:t xml:space="preserve"> </w:t>
-      </w:r>
-      <w:r>
-        <w:rPr>
-          <w:spacing w:val="-6"/>
-        </w:rPr>
-        <w:t>Включить автопереход на следующую страницу при заполнении текущей</w:t>
-      </w:r>
-      <w:r>
-        <w:rPr>
-          <w:spacing w:val="-6"/>
-        </w:rPr>
-        <w:t>.</w:t>
-      </w:r>
-      <w:r>
-        <w:t xml:space="preserve"> </w:t>
-      </w:r>
-      <w:r>
-        <w:t>Пользователь должен иметь возможность включить автопереход на следующую страницу, когда респондент ответил на все вопросы текущей страницы.</w:t>
-      </w:r>
-    </w:p>
-    <w:p>
-      <w:pPr>
-        <w:pStyle w:val="a5"/>
-      </w:pPr>
+          <w:spacing w:val="-2"/>
+        </w:rPr>
+        <w:t>Позиция таймера.</w:t>
+      </w:r>
+      <w:r>
+        <w:rPr>
+          <w:spacing w:val="-2"/>
+        </w:rPr>
+        <w:t xml:space="preserve"> Пользователь должен иметь возможность задать положение таймера в одно из следующих значений: сверху, снизу, не отображать.</w:t>
+      </w:r>
+    </w:p>
+    <w:p>
+      <w:pPr>
+        <w:pStyle w:val="a5"/>
+      </w:pPr>
+      <w:r>
+        <w:t>2</w:t>
+      </w:r>
       <w:r>
         <w:t>1</w:t>
       </w:r>
       <w:r>
-        <w:t>0</w:t>
-      </w:r>
-      <w:r>
-        <w:t xml:space="preserve"> Позиция шкалы прогресса.</w:t>
-      </w:r>
-      <w:r>
-        <w:t xml:space="preserve"> </w:t>
-      </w:r>
-      <w:bookmarkStart w:id="10" w:name="_Hlk6094819"/>
-      <w:r>
-        <w:t xml:space="preserve">Пользователь должен иметь возможность задать </w:t>
-      </w:r>
-      <w:bookmarkEnd w:id="10"/>
-      <w:r>
-        <w:t>положение шкалы прогресса заполнения анкеты в одно из следующих значений: сверху, снизу, сверху и снизу вместе, не отображать.</w:t>
-      </w:r>
-    </w:p>
-    <w:p>
-      <w:pPr>
-        <w:pStyle w:val="a5"/>
-      </w:pPr>
-      <w:r>
-        <w:t>1</w:t>
-      </w:r>
-      <w:r>
-        <w:t>1</w:t>
-      </w:r>
-      <w:r>
-        <w:t xml:space="preserve"> Одностраничный опрос.</w:t>
-      </w:r>
-      <w:r>
-        <w:t xml:space="preserve"> </w:t>
-      </w:r>
-      <w:r>
-        <w:t>Пользователь должен иметь возможность сделать свой опрос одностраничным. Если флажок у этого пункта установлен, то в конструкторе должна пропасть панель управления страницами.</w:t>
-      </w:r>
-    </w:p>
-    <w:p>
-      <w:pPr>
-        <w:pStyle w:val="a5"/>
-      </w:pPr>
-      <w:r>
-        <w:t>1</w:t>
-      </w:r>
+        <w:t xml:space="preserve"> Отображаемый таймер.</w:t>
+      </w:r>
+      <w:r>
+        <w:rPr>
+          <w:spacing w:val="-2"/>
+        </w:rPr>
+        <w:t xml:space="preserve"> Пользователь должен иметь возможность</w:t>
+      </w:r>
+      <w:r>
+        <w:rPr>
+          <w:spacing w:val="-2"/>
+        </w:rPr>
+        <w:t xml:space="preserve"> выбрать какой таймер отображать респонденту: таймер для страницы, таймер для опроса, оба таймера.</w:t>
+      </w:r>
+    </w:p>
+    <w:p>
+      <w:pPr>
+        <w:pStyle w:val="a5"/>
+        <w:rPr>
+          <w:spacing w:val="-2"/>
+        </w:rPr>
+      </w:pPr>
       <w:r>
         <w:t>2</w:t>
       </w:r>
       <w:r>
-        <w:t xml:space="preserve"> Позиция заголовка вопроса.</w:t>
-      </w:r>
-      <w:r>
-        <w:t xml:space="preserve"> </w:t>
-      </w:r>
-      <w:r>
-        <w:t>Пользователь должен иметь возможность задать позицию заголовка вопроса в одно из следующих значений: сверху, снизу, слева.</w:t>
-      </w:r>
-    </w:p>
-    <w:p>
-      <w:pPr>
-        <w:pStyle w:val="a5"/>
-        <w:rPr>
-          <w:spacing w:val="6"/>
-        </w:rPr>
-      </w:pPr>
-      <w:r>
-        <w:lastRenderedPageBreak/>
-        <w:t>1</w:t>
-      </w:r>
-      <w:r>
-        <w:t>3</w:t>
-      </w:r>
-      <w:r>
-        <w:t xml:space="preserve"> </w:t>
-      </w:r>
-      <w:r>
-        <w:rPr>
-          <w:spacing w:val="6"/>
-        </w:rPr>
-        <w:t>Текст обязательности вопроса.</w:t>
-      </w:r>
-      <w:r>
-        <w:rPr>
-          <w:spacing w:val="6"/>
-        </w:rPr>
-        <w:t xml:space="preserve"> Пользователь должен иметь возможность задать текст, который будет означать, что вопрос обязателен для заполнения.</w:t>
-      </w:r>
-    </w:p>
-    <w:p>
-      <w:pPr>
-        <w:pStyle w:val="a5"/>
-      </w:pPr>
-      <w:r>
-        <w:t>1</w:t>
-      </w:r>
-      <w:r>
-        <w:t>4</w:t>
-      </w:r>
-      <w:r>
-        <w:t xml:space="preserve"> Показать номера вопросов.</w:t>
-      </w:r>
-      <w:r>
-        <w:t xml:space="preserve"> </w:t>
-      </w:r>
-      <w:r>
-        <w:t>Пользователь должен иметь возможность отключить показ номеров вопросов, оставив при этом только их заголовки.</w:t>
-      </w:r>
-    </w:p>
-    <w:p>
-      <w:pPr>
-        <w:pStyle w:val="a5"/>
-      </w:pPr>
-      <w:r>
-        <w:t>1</w:t>
-      </w:r>
-      <w:r>
-        <w:t>5</w:t>
-      </w:r>
-      <w:r>
-        <w:t xml:space="preserve"> Позиция сообщения с ошибкой.</w:t>
-      </w:r>
-      <w:r>
-        <w:t xml:space="preserve"> </w:t>
-      </w:r>
-      <w:r>
-        <w:t>Пользователь должен иметь возможность задать позицию сообщения о некорректном заполнении вопроса в одно из следующих значений: сверху, снизу.</w:t>
-      </w:r>
-    </w:p>
-    <w:p>
-      <w:pPr>
-        <w:pStyle w:val="a5"/>
-      </w:pPr>
-      <w:r>
-        <w:t>1</w:t>
-      </w:r>
-      <w:r>
-        <w:t>6</w:t>
-      </w:r>
-      <w:r>
-        <w:t xml:space="preserve"> </w:t>
-      </w:r>
-      <w:r>
-        <w:rPr>
-          <w:spacing w:val="4"/>
-        </w:rPr>
-        <w:t>Порядок размещения вопросов на странице.</w:t>
-      </w:r>
-      <w:r>
-        <w:rPr>
-          <w:spacing w:val="4"/>
-        </w:rPr>
-        <w:t xml:space="preserve"> Пользователь должен иметь возможность выбрать порядок вопросов на странице. Предлагаемые варианты: исходный (порядок, который был при отправке опроса на сервер), случайный.</w:t>
-      </w:r>
-    </w:p>
-    <w:p>
-      <w:pPr>
-        <w:pStyle w:val="a5"/>
-        <w:rPr>
-          <w:spacing w:val="6"/>
-        </w:rPr>
-      </w:pPr>
-      <w:r>
-        <w:t>17</w:t>
-      </w:r>
-      <w:r>
-        <w:t xml:space="preserve"> </w:t>
-      </w:r>
-      <w:r>
-        <w:rPr>
-          <w:lang w:val="en-US"/>
-        </w:rPr>
-        <w:t>Html</w:t>
-      </w:r>
-      <w:r>
-        <w:t xml:space="preserve"> код, показываемый по окончанию опроса.</w:t>
-      </w:r>
-      <w:r>
-        <w:rPr>
-          <w:spacing w:val="6"/>
-        </w:rPr>
-        <w:t xml:space="preserve"> </w:t>
-      </w:r>
-      <w:r>
-        <w:rPr>
-          <w:spacing w:val="6"/>
-        </w:rPr>
-        <w:t xml:space="preserve">Пользователь должен иметь возможность задать </w:t>
-      </w:r>
-      <w:r>
-        <w:rPr>
-          <w:lang w:val="en-US"/>
-        </w:rPr>
-        <w:t>html</w:t>
-      </w:r>
-      <w:r>
-        <w:t xml:space="preserve"> код</w:t>
-      </w:r>
-      <w:r>
-        <w:rPr>
-          <w:spacing w:val="6"/>
-        </w:rPr>
-        <w:t xml:space="preserve">, который будет </w:t>
-      </w:r>
-      <w:r>
-        <w:rPr>
-          <w:spacing w:val="6"/>
-        </w:rPr>
-        <w:t>отображаться в конце опроса, при включённом параметре его отображения</w:t>
-      </w:r>
-      <w:r>
-        <w:rPr>
-          <w:spacing w:val="6"/>
-        </w:rPr>
-        <w:t>.</w:t>
-      </w:r>
-    </w:p>
-    <w:p>
-      <w:pPr>
-        <w:pStyle w:val="a5"/>
-      </w:pPr>
-      <w:r>
-        <w:t>18</w:t>
-      </w:r>
-      <w:r>
-        <w:t xml:space="preserve"> Максимальное время для ответа на опрос.</w:t>
-      </w:r>
-      <w:r>
-        <w:rPr>
-          <w:spacing w:val="6"/>
-        </w:rPr>
-        <w:t xml:space="preserve"> </w:t>
-      </w:r>
-      <w:r>
-        <w:rPr>
-          <w:spacing w:val="6"/>
-        </w:rPr>
-        <w:t>Пользователь должен иметь возможность задать</w:t>
-      </w:r>
-      <w:r>
-        <w:rPr>
-          <w:spacing w:val="6"/>
-        </w:rPr>
-        <w:t xml:space="preserve"> максимальное время</w:t>
-      </w:r>
-      <w:r>
-        <w:rPr>
-          <w:spacing w:val="6"/>
-        </w:rPr>
-        <w:t xml:space="preserve"> </w:t>
-      </w:r>
-      <w:r>
-        <w:rPr>
-          <w:spacing w:val="6"/>
-        </w:rPr>
-        <w:t>в секундах для ответа на весь опрос, чтобы ограничить время ответа респондента.</w:t>
-      </w:r>
-    </w:p>
-    <w:p>
-      <w:pPr>
-        <w:pStyle w:val="a5"/>
-      </w:pPr>
-      <w:r>
-        <w:t>19</w:t>
-      </w:r>
-      <w:r>
-        <w:t xml:space="preserve"> </w:t>
-      </w:r>
-      <w:r>
-        <w:rPr>
-          <w:spacing w:val="-4"/>
-        </w:rPr>
-        <w:t>Максимальное время на заполнение страницы опроса.</w:t>
-      </w:r>
-      <w:r>
-        <w:rPr>
-          <w:spacing w:val="-4"/>
-        </w:rPr>
-        <w:t xml:space="preserve"> Пользователь должен иметь возможность задать максимальное время в секундах для ответа на все вопросы на странице, чтобы ограничить время ответа респондента.</w:t>
-      </w:r>
-    </w:p>
-    <w:p>
-      <w:pPr>
-        <w:pStyle w:val="a5"/>
+        <w:t>2</w:t>
+      </w:r>
+      <w:r>
+        <w:t xml:space="preserve"> Триггеры опроса.</w:t>
+      </w:r>
+      <w:r>
         <w:rPr>
           <w:spacing w:val="-2"/>
         </w:rPr>
-      </w:pPr>
-      <w:r>
-        <w:t>2</w:t>
-      </w:r>
-      <w:r>
-        <w:t>0</w:t>
-      </w:r>
-      <w:r>
-        <w:t xml:space="preserve"> </w:t>
+        <w:t xml:space="preserve"> Пользователь должен иметь возможность</w:t>
       </w:r>
       <w:r>
         <w:rPr>
           <w:spacing w:val="-2"/>
         </w:rPr>
-        <w:t>Позиция таймера.</w:t>
-      </w:r>
-      <w:r>
-        <w:rPr>
-          <w:spacing w:val="-2"/>
-        </w:rPr>
-        <w:t xml:space="preserve"> Пользователь должен иметь возможность задать положение таймера в одно из следующих значений: сверху, снизу, не отображать.</w:t>
-      </w:r>
-    </w:p>
-    <w:p>
-      <w:pPr>
-        <w:pStyle w:val="a5"/>
-      </w:pPr>
-      <w:r>
-        <w:t>2</w:t>
-      </w:r>
-      <w:r>
-        <w:t>1</w:t>
-      </w:r>
-      <w:r>
-        <w:t xml:space="preserve"> Отображаемый таймер.</w:t>
-      </w:r>
-      <w:r>
-        <w:rPr>
-          <w:spacing w:val="-2"/>
-        </w:rPr>
-        <w:t xml:space="preserve"> Пользователь должен иметь возможность</w:t>
-      </w:r>
-      <w:r>
-        <w:rPr>
-          <w:spacing w:val="-2"/>
-        </w:rPr>
-        <w:t xml:space="preserve"> выбрать какой таймер отображать респонденту: таймер для страницы, таймер для опроса, оба таймера.</w:t>
-      </w:r>
-    </w:p>
-    <w:p>
-      <w:pPr>
-        <w:pStyle w:val="a5"/>
-        <w:rPr>
-          <w:spacing w:val="-2"/>
-        </w:rPr>
-      </w:pPr>
-      <w:r>
-        <w:t>2</w:t>
-      </w:r>
-      <w:r>
-        <w:t>2</w:t>
-      </w:r>
-      <w:r>
-        <w:t xml:space="preserve"> Триггеры опроса.</w:t>
-      </w:r>
-      <w:r>
-        <w:rPr>
-          <w:spacing w:val="-2"/>
-        </w:rPr>
-        <w:t xml:space="preserve"> Пользователь должен иметь возможность</w:t>
-      </w:r>
-      <w:r>
-        <w:rPr>
-          <w:spacing w:val="-2"/>
-        </w:rPr>
         <w:t xml:space="preserve"> настроить триггеры опроса для создания более динамического опроса.</w:t>
       </w:r>
     </w:p>
     <w:p>
       <w:pPr>
         <w:pStyle w:val="a5"/>
-        <w:rPr>
-          <w:lang w:val="en-US"/>
-        </w:rPr>
       </w:pPr>
       <w:r>
         <w:rPr>
@@ -12419,7 +12564,13 @@
         <w:pStyle w:val="a5"/>
       </w:pPr>
       <w:r>
-        <w:t>Как только были сформулированы основные функциональные требования проектируемого программного средства требуется разработать его архитектуру. Это важное проектное решение, которое обеспечивает набор свойств.</w:t>
+        <w:t>Как только были сформулированы основные функциональные требования проектируемого программного средства</w:t>
+      </w:r>
+      <w:r>
+        <w:t>,</w:t>
+      </w:r>
+      <w:r>
+        <w:t xml:space="preserve"> требуется разработать его архитектуру. Это важное проектное решение, которое обеспечивает набор свойств.</w:t>
       </w:r>
     </w:p>
     <w:p>
@@ -12544,7 +12695,7 @@
         <w:pStyle w:val="a5"/>
       </w:pPr>
       <w:r>
-        <w:t>Все вышеперечисленные свойства может обеспечить архитектура MVC (см. рисунок 3.1). Изначально это был всего лишь шаблон проектирования, но в течение периода времени данный подход эволюционировал до архитектурного шаблона. Этот архитектурный паттерн является</w:t>
+        <w:t>Все вышеперечисленные свойства может обеспечить архитектура MVC (рисунок 3.1). Изначально это был всего лишь шаблон проектирования, но в течение периода времени данный подход эволюционировал до архитектурного шаблона. Этот архитектурный паттерн является</w:t>
       </w:r>
       <w:r>
         <w:t xml:space="preserve"> одним из</w:t>
@@ -12592,9 +12743,9 @@
       <w:r>
         <w:lastRenderedPageBreak/>
         <w:drawing>
-          <wp:inline distT="0" distB="0" distL="0" distR="0" wp14:anchorId="5EBA2FFB" wp14:editId="50A69C96">
+          <wp:inline distT="0" distB="0" distL="0" distR="0" wp14:anchorId="5EBA2FFB" wp14:editId="27CB36BB">
             <wp:extent cx="5939790" cy="2623185"/>
-            <wp:effectExtent l="0" t="0" r="3810" b="5715"/>
+            <wp:effectExtent l="19050" t="19050" r="22860" b="24765"/>
             <wp:docPr id="23" name="Рисунок 23"/>
             <wp:cNvGraphicFramePr>
               <a:graphicFrameLocks xmlns:a="http://schemas.openxmlformats.org/drawingml/2006/main" noChangeAspect="1"/>
@@ -12630,8 +12781,10 @@
                       <a:avLst/>
                     </a:prstGeom>
                     <a:noFill/>
-                    <a:ln>
-                      <a:noFill/>
+                    <a:ln w="12700">
+                      <a:solidFill>
+                        <a:schemeClr val="tx1"/>
+                      </a:solidFill>
                     </a:ln>
                   </pic:spPr>
                 </pic:pic>
@@ -12965,7 +13118,19 @@
         <w:rPr>
           <w:spacing w:val="-4"/>
         </w:rPr>
-        <w:t>-сервер загружает конфигурацию создаёт экземпляр приложения</w:t>
+        <w:t>-сервер загружает конфигурацию</w:t>
+      </w:r>
+      <w:r>
+        <w:rPr>
+          <w:spacing w:val="-4"/>
+        </w:rPr>
+        <w:t>,</w:t>
+      </w:r>
+      <w:r>
+        <w:rPr>
+          <w:spacing w:val="-4"/>
+        </w:rPr>
+        <w:t xml:space="preserve"> создаёт экземпляр приложения</w:t>
       </w:r>
       <w:r>
         <w:rPr>
@@ -13157,7 +13322,19 @@
         <w:rPr>
           <w:spacing w:val="4"/>
         </w:rPr>
-        <w:t xml:space="preserve">приложение формирует отсылает </w:t>
+        <w:t>приложение формирует</w:t>
+      </w:r>
+      <w:r>
+        <w:rPr>
+          <w:spacing w:val="4"/>
+        </w:rPr>
+        <w:t xml:space="preserve"> и</w:t>
+      </w:r>
+      <w:r>
+        <w:rPr>
+          <w:spacing w:val="4"/>
+        </w:rPr>
+        <w:t xml:space="preserve"> отсылает </w:t>
       </w:r>
       <w:r>
         <w:rPr>
@@ -13199,9 +13376,6 @@
     <w:p>
       <w:pPr>
         <w:pStyle w:val="a5"/>
-        <w:rPr>
-          <w:lang w:val="en-US"/>
-        </w:rPr>
       </w:pPr>
     </w:p>
     <w:p>
@@ -13210,9 +13384,9 @@
       </w:pPr>
       <w:r>
         <w:drawing>
-          <wp:inline distT="0" distB="0" distL="0" distR="0" wp14:anchorId="287753F4" wp14:editId="6FF2B16B">
+          <wp:inline distT="0" distB="0" distL="0" distR="0" wp14:anchorId="287753F4" wp14:editId="3C1B8005">
             <wp:extent cx="5939790" cy="3754755"/>
-            <wp:effectExtent l="0" t="0" r="3810" b="0"/>
+            <wp:effectExtent l="19050" t="19050" r="22860" b="17145"/>
             <wp:docPr id="26" name="Рисунок 26"/>
             <wp:cNvGraphicFramePr>
               <a:graphicFrameLocks xmlns:a="http://schemas.openxmlformats.org/drawingml/2006/main" noChangeAspect="1"/>
@@ -13248,8 +13422,10 @@
                       <a:avLst/>
                     </a:prstGeom>
                     <a:noFill/>
-                    <a:ln>
-                      <a:noFill/>
+                    <a:ln w="12700">
+                      <a:solidFill>
+                        <a:schemeClr val="tx1"/>
+                      </a:solidFill>
                     </a:ln>
                   </pic:spPr>
                 </pic:pic>
@@ -13323,7 +13499,19 @@
         <w:t>совмещённая с клиент-серверной архитектурой</w:t>
       </w:r>
       <w:r>
-        <w:t>. Для разработки будем использовать шаблон</w:t>
+        <w:t>. Для разработки буде</w:t>
+      </w:r>
+      <w:r>
+        <w:t>т</w:t>
+      </w:r>
+      <w:r>
+        <w:t xml:space="preserve"> использовать</w:t>
+      </w:r>
+      <w:r>
+        <w:t>ся</w:t>
+      </w:r>
+      <w:r>
+        <w:t xml:space="preserve"> шаблон</w:t>
       </w:r>
       <w:r>
         <w:t xml:space="preserve"> с тремя слоями</w:t>
@@ -13372,7 +13560,6 @@
         <w:pStyle w:val="a5"/>
         <w:rPr>
           <w:spacing w:val="4"/>
-          <w:lang w:val="en-US"/>
         </w:rPr>
       </w:pPr>
       <w:r>
@@ -13421,6 +13608,7 @@
     <w:p>
       <w:pPr>
         <w:pStyle w:val="a5"/>
+        <w:ind w:firstLine="0"/>
         <w:rPr>
           <w:spacing w:val="-4"/>
         </w:rPr>
@@ -18684,6 +18872,13 @@
         <w:pStyle w:val="aff"/>
       </w:pPr>
       <w:r>
+        <w:rPr>
+          <w14:textOutline w14:w="12700" w14:cap="rnd" w14:cmpd="sng" w14:algn="ctr">
+            <w14:noFill/>
+            <w14:prstDash w14:val="solid"/>
+            <w14:bevel/>
+          </w14:textOutline>
+        </w:rPr>
         <w:object w:dxaOrig="9045" w:dyaOrig="13110" w14:anchorId="343600F2">
           <v:shapetype id="_x0000_t75" coordsize="21600,21600" o:spt="75" o:preferrelative="t" path="m@4@5l@4@11@9@11@9@5xe" filled="f" stroked="f">
             <v:stroke joinstyle="miter"/>
@@ -18704,10 +18899,14 @@
             <v:path o:extrusionok="f" gradientshapeok="t" o:connecttype="rect"/>
             <o:lock v:ext="edit" aspectratio="t"/>
           </v:shapetype>
-          <v:shape id="_x0000_i1044" type="#_x0000_t75" style="width:452.4pt;height:655.45pt" o:ole="">
+          <v:shape id="_x0000_i1025" type="#_x0000_t75" style="width:452.4pt;height:655.45pt" o:ole="" o:bordertopcolor="this" o:borderleftcolor="this" o:borderbottomcolor="this" o:borderrightcolor="this">
             <v:imagedata r:id="rId26" o:title=""/>
+            <w10:bordertop type="single" width="8"/>
+            <w10:borderleft type="single" width="8"/>
+            <w10:borderbottom type="single" width="8"/>
+            <w10:borderright type="single" width="8"/>
           </v:shape>
-          <o:OLEObject Type="Embed" ProgID="Visio.Drawing.15" ShapeID="_x0000_i1044" DrawAspect="Content" ObjectID="_1616791197" r:id="rId27"/>
+          <o:OLEObject Type="Embed" ProgID="Visio.Drawing.15" ShapeID="_x0000_i1025" DrawAspect="Content" ObjectID="_1617206540" r:id="rId27"/>
         </w:object>
       </w:r>
     </w:p>
@@ -18750,19 +18949,7 @@
         <w:t>регистрации пользователь может</w:t>
       </w:r>
       <w:r>
-        <w:t xml:space="preserve"> </w:t>
-      </w:r>
-      <w:r>
-        <w:t>авторизоваться</w:t>
-      </w:r>
-      <w:r>
-        <w:t xml:space="preserve"> на сайте.</w:t>
-      </w:r>
-      <w:r>
-        <w:t xml:space="preserve"> </w:t>
-      </w:r>
-      <w:r>
-        <w:t>Для авторизации пользователя требуется заполнить требуемые поля формы и нажать на кнопку «Войти» (см. рисунок 3.</w:t>
+        <w:t xml:space="preserve"> авторизоваться на сайте. Для авторизации пользователя требуется заполнить требуемые поля формы и нажать на кнопку «Войти» (рисунок 3.</w:t>
       </w:r>
       <w:r>
         <w:t>4</w:t>
@@ -18782,10 +18969,14 @@
       </w:pPr>
       <w:r>
         <w:object w:dxaOrig="9046" w:dyaOrig="13036" w14:anchorId="2BFF0F1B">
-          <v:shape id="_x0000_i1050" type="#_x0000_t75" style="width:413.65pt;height:595.7pt" o:ole="">
+          <v:shape id="_x0000_i1026" type="#_x0000_t75" style="width:413.65pt;height:595.7pt" o:ole="" o:bordertopcolor="this" o:borderleftcolor="this" o:borderbottomcolor="this" o:borderrightcolor="this">
             <v:imagedata r:id="rId28" o:title=""/>
+            <w10:bordertop type="single" width="8"/>
+            <w10:borderleft type="single" width="8"/>
+            <w10:borderbottom type="single" width="8"/>
+            <w10:borderright type="single" width="8"/>
           </v:shape>
-          <o:OLEObject Type="Embed" ProgID="Visio.Drawing.15" ShapeID="_x0000_i1050" DrawAspect="Content" ObjectID="_1616791198" r:id="rId29"/>
+          <o:OLEObject Type="Embed" ProgID="Visio.Drawing.15" ShapeID="_x0000_i1026" DrawAspect="Content" ObjectID="_1617206541" r:id="rId29"/>
         </w:object>
       </w:r>
     </w:p>
@@ -18818,19 +19009,101 @@
         <w:pStyle w:val="a5"/>
       </w:pPr>
       <w:r>
+        <w:t xml:space="preserve">В случае успешной авторизации на сайте, пользователь </w:t>
+      </w:r>
+      <w:r>
+        <w:t>сможет начать использование приложения согласно своей роли</w:t>
+      </w:r>
+      <w:r>
+        <w:t>.</w:t>
+      </w:r>
+    </w:p>
+    <w:p>
+      <w:r>
+        <w:t>Пользователь может изменять личные данные. Алгоритм изменения данных пользователя приведён на рисунке 3.</w:t>
+      </w:r>
+      <w:r>
+        <w:t>5</w:t>
+      </w:r>
+      <w:r>
+        <w:t xml:space="preserve">. Чтобы обновить данные пользователь должен изменит данные в полях и нажать на кнопку «Сохранить». </w:t>
+      </w:r>
+    </w:p>
+    <w:p>
+      <w:pPr>
+        <w:pStyle w:val="a5"/>
+      </w:pPr>
+    </w:p>
+    <w:p>
+      <w:pPr>
+        <w:pStyle w:val="aff"/>
+      </w:pPr>
+      <w:r>
+        <w:object w:dxaOrig="9481" w:dyaOrig="13036" w14:anchorId="573A29A1">
+          <v:shape id="_x0000_i1027" type="#_x0000_t75" style="width:408.9pt;height:545.45pt" o:ole="" o:bordertopcolor="this" o:borderleftcolor="this" o:borderbottomcolor="this" o:borderrightcolor="this">
+            <v:imagedata r:id="rId30" o:title=""/>
+            <w10:bordertop type="single" width="8"/>
+            <w10:borderleft type="single" width="8"/>
+            <w10:borderbottom type="single" width="8"/>
+            <w10:borderright type="single" width="8"/>
+          </v:shape>
+          <o:OLEObject Type="Embed" ProgID="Visio.Drawing.15" ShapeID="_x0000_i1027" DrawAspect="Content" ObjectID="_1617206542" r:id="rId31"/>
+        </w:object>
+      </w:r>
+    </w:p>
+    <w:p>
+      <w:pPr>
+        <w:pStyle w:val="aff"/>
+      </w:pPr>
+    </w:p>
+    <w:p>
+      <w:pPr>
+        <w:pStyle w:val="afe"/>
+      </w:pPr>
+      <w:r>
+        <w:t>Рисунок 3.</w:t>
+      </w:r>
+      <w:r>
+        <w:t>5</w:t>
+      </w:r>
+      <w:r>
+        <w:t xml:space="preserve"> – Алгоритм обновления профиля пользователя</w:t>
+      </w:r>
+    </w:p>
+    <w:p>
+      <w:pPr>
+        <w:pStyle w:val="afe"/>
+      </w:pPr>
+    </w:p>
+    <w:p>
+      <w:pPr>
+        <w:pStyle w:val="a5"/>
+      </w:pPr>
+      <w:r>
         <w:lastRenderedPageBreak/>
-        <w:t xml:space="preserve">В случае успешной авторизации на сайте, пользователь </w:t>
-      </w:r>
-      <w:r>
-        <w:t>сможет начать использование приложения согласно своей роли</w:t>
+        <w:t xml:space="preserve">В случае удачного обновления личных данных появится сообщение об их успешном изменении. Если введённые данные будут не корректны </w:t>
+      </w:r>
+      <w:proofErr w:type="gramStart"/>
+      <w:r>
+        <w:t>появится</w:t>
+      </w:r>
+      <w:proofErr w:type="gramEnd"/>
+      <w:r>
+        <w:t xml:space="preserve"> сообщение об ошибке</w:t>
       </w:r>
       <w:r>
         <w:t>.</w:t>
       </w:r>
     </w:p>
     <w:p>
-      <w:r>
-        <w:t xml:space="preserve">Пользователь может изменять личные данные. Алгоритм изменения данных пользователя </w:t>
+      <w:pPr>
+        <w:pStyle w:val="a5"/>
+      </w:pPr>
+      <w:r>
+        <w:t>Модератор</w:t>
+      </w:r>
+      <w:r>
+        <w:t xml:space="preserve"> может удалять пользователей. Для этого в административной части сайта напротив нужного пользователя следует нажать кнопку «Удалить». Алгоритм удаления пользователя </w:t>
       </w:r>
       <w:r>
         <w:t>приведён</w:t>
@@ -18839,29 +19112,35 @@
         <w:t xml:space="preserve"> на рисунке 3.</w:t>
       </w:r>
       <w:r>
-        <w:t>5</w:t>
-      </w:r>
-      <w:r>
-        <w:t xml:space="preserve">. Чтобы обновить данные пользователь должен изменит данные в полях и нажать на кнопку «Сохранить». </w:t>
-      </w:r>
-    </w:p>
-    <w:p>
-      <w:pPr>
-        <w:pStyle w:val="a5"/>
-      </w:pPr>
-    </w:p>
+        <w:t>6</w:t>
+      </w:r>
+      <w:r>
+        <w:t>.</w:t>
+      </w:r>
+    </w:p>
+    <w:p>
+      <w:pPr>
+        <w:pStyle w:val="a5"/>
+      </w:pPr>
+    </w:p>
+    <w:bookmarkStart w:id="15" w:name="_GoBack"/>
     <w:p>
       <w:pPr>
         <w:pStyle w:val="aff"/>
       </w:pPr>
       <w:r>
-        <w:object w:dxaOrig="9481" w:dyaOrig="13036" w14:anchorId="573A29A1">
-          <v:shape id="_x0000_i1055" type="#_x0000_t75" style="width:408.9pt;height:561.75pt" o:ole="">
-            <v:imagedata r:id="rId30" o:title=""/>
+        <w:object w:dxaOrig="5641" w:dyaOrig="10081" w14:anchorId="5F830D55">
+          <v:shape id="_x0000_i1028" type="#_x0000_t75" style="width:260.15pt;height:457.15pt" o:ole="" o:bordertopcolor="this" o:borderleftcolor="this" o:borderbottomcolor="this" o:borderrightcolor="this">
+            <v:imagedata r:id="rId32" o:title=""/>
+            <w10:bordertop type="single" width="8"/>
+            <w10:borderleft type="single" width="8"/>
+            <w10:borderbottom type="single" width="8"/>
+            <w10:borderright type="single" width="8"/>
           </v:shape>
-          <o:OLEObject Type="Embed" ProgID="Visio.Drawing.15" ShapeID="_x0000_i1055" DrawAspect="Content" ObjectID="_1616791199" r:id="rId31"/>
+          <o:OLEObject Type="Embed" ProgID="Visio.Drawing.15" ShapeID="_x0000_i1028" DrawAspect="Content" ObjectID="_1617206543" r:id="rId33"/>
         </w:object>
       </w:r>
+      <w:bookmarkEnd w:id="15"/>
     </w:p>
     <w:p>
       <w:pPr>
@@ -18876,10 +19155,10 @@
         <w:t>Рисунок 3.</w:t>
       </w:r>
       <w:r>
-        <w:t>5</w:t>
-      </w:r>
-      <w:r>
-        <w:t xml:space="preserve"> – Алгоритм обновления профиля пользователя</w:t>
+        <w:t>6</w:t>
+      </w:r>
+      <w:r>
+        <w:t xml:space="preserve"> – Алгоритм удаления пользователя</w:t>
       </w:r>
     </w:p>
     <w:p>
@@ -18892,120 +19171,24 @@
         <w:pStyle w:val="a5"/>
       </w:pPr>
       <w:r>
-        <w:lastRenderedPageBreak/>
-        <w:t>В случае удачного обновления личных данных</w:t>
-      </w:r>
-      <w:r>
-        <w:t xml:space="preserve"> появится сообщение об их успешном изменении. Если </w:t>
-      </w:r>
-      <w:r>
-        <w:t>введённые</w:t>
-      </w:r>
-      <w:r>
-        <w:t xml:space="preserve"> данные будут не корректны </w:t>
+        <w:t>Если удаление прошло успешно, то пользователь удалится из базы данных и будет выведено сообщение об успешном удалении пользователя.</w:t>
+      </w:r>
+    </w:p>
+    <w:p>
+      <w:pPr>
+        <w:pStyle w:val="a5"/>
+      </w:pPr>
+      <w:r>
+        <w:t xml:space="preserve">Итак, выше были приведены некоторые алгоритмы разрабатываемого программного средства. </w:t>
       </w:r>
       <w:proofErr w:type="gramStart"/>
       <w:r>
-        <w:t>появится</w:t>
+        <w:t>Согласно этим алгоритмам</w:t>
       </w:r>
       <w:proofErr w:type="gramEnd"/>
       <w:r>
-        <w:t xml:space="preserve"> сообщение об ошибке</w:t>
-      </w:r>
-      <w:r>
-        <w:t>.</w:t>
-      </w:r>
-    </w:p>
-    <w:p>
-      <w:pPr>
-        <w:pStyle w:val="a5"/>
-      </w:pPr>
-      <w:r>
-        <w:t>Модератор</w:t>
-      </w:r>
-      <w:r>
-        <w:t xml:space="preserve"> может удалять пользователей. Для этого в административной части сайта напротив нужного пользователя следует нажать кнопку «Удалить». Алгоритм удаления пользователя </w:t>
-      </w:r>
-      <w:r>
-        <w:t>приведён</w:t>
-      </w:r>
-      <w:r>
-        <w:t xml:space="preserve"> на рисунке 3.</w:t>
-      </w:r>
-      <w:r>
-        <w:t>6</w:t>
-      </w:r>
-      <w:r>
-        <w:t>.</w:t>
-      </w:r>
-    </w:p>
-    <w:p>
-      <w:pPr>
-        <w:pStyle w:val="a5"/>
-      </w:pPr>
-    </w:p>
-    <w:p>
-      <w:pPr>
-        <w:pStyle w:val="aff"/>
-      </w:pPr>
-      <w:r>
-        <w:object w:dxaOrig="5641" w:dyaOrig="10081" w14:anchorId="5F830D55">
-          <v:shape id="_x0000_i1077" type="#_x0000_t75" style="width:260.15pt;height:465.95pt" o:ole="">
-            <v:imagedata r:id="rId32" o:title=""/>
-          </v:shape>
-          <o:OLEObject Type="Embed" ProgID="Visio.Drawing.15" ShapeID="_x0000_i1077" DrawAspect="Content" ObjectID="_1616791200" r:id="rId33"/>
-        </w:object>
-      </w:r>
-    </w:p>
-    <w:p>
-      <w:pPr>
-        <w:pStyle w:val="aff"/>
-      </w:pPr>
-    </w:p>
-    <w:p>
-      <w:pPr>
-        <w:pStyle w:val="afe"/>
-      </w:pPr>
-      <w:r>
-        <w:t>Рисунок 3.</w:t>
-      </w:r>
-      <w:r>
-        <w:t>6</w:t>
-      </w:r>
-      <w:r>
-        <w:t xml:space="preserve"> – Алгоритм удаления пользователя</w:t>
-      </w:r>
-    </w:p>
-    <w:p>
-      <w:pPr>
-        <w:pStyle w:val="afe"/>
-      </w:pPr>
-    </w:p>
-    <w:p>
-      <w:pPr>
-        <w:pStyle w:val="a5"/>
-      </w:pPr>
-      <w:r>
-        <w:t>Если удаление прошло успешно, то пользователь удалится из базы данных и будет выведено сообщение об успешном удалении пользователя.</w:t>
-      </w:r>
-    </w:p>
-    <w:p>
-      <w:pPr>
-        <w:pStyle w:val="a5"/>
-      </w:pPr>
-      <w:r>
-        <w:t xml:space="preserve">Итак, выше были приведены некоторые алгоритмы разрабатываемого программного средства. </w:t>
-      </w:r>
-      <w:proofErr w:type="gramStart"/>
-      <w:r>
-        <w:t>Согласно этим алгоритмам</w:t>
-      </w:r>
-      <w:proofErr w:type="gramEnd"/>
-      <w:r>
         <w:t xml:space="preserve"> будет реализована данная функциональность.</w:t>
       </w:r>
-      <w:bookmarkStart w:id="15" w:name="_GoBack"/>
-      <w:bookmarkEnd w:id="15"/>
       <w:r>
         <w:br w:type="page"/>
       </w:r>
@@ -19317,25 +19500,25 @@
         <w:tblLook w:val="04A0" w:firstRow="1" w:lastRow="0" w:firstColumn="1" w:lastColumn="0" w:noHBand="0" w:noVBand="1"/>
       </w:tblPr>
       <w:tblGrid>
-        <w:gridCol w:w="704"/>
-        <w:gridCol w:w="7796"/>
+        <w:gridCol w:w="1134"/>
+        <w:gridCol w:w="7366"/>
         <w:gridCol w:w="844"/>
       </w:tblGrid>
       <w:tr>
         <w:tc>
           <w:tcPr>
-            <w:tcW w:w="704" w:type="dxa"/>
-          </w:tcPr>
-          <w:p>
-            <w:pPr>
-              <w:pStyle w:val="a5"/>
-              <w:ind w:firstLine="0"/>
-            </w:pPr>
-          </w:p>
-        </w:tc>
-        <w:tc>
-          <w:tcPr>
-            <w:tcW w:w="7796" w:type="dxa"/>
+            <w:tcW w:w="1134" w:type="dxa"/>
+          </w:tcPr>
+          <w:p>
+            <w:pPr>
+              <w:pStyle w:val="a5"/>
+              <w:ind w:firstLine="0"/>
+            </w:pPr>
+          </w:p>
+        </w:tc>
+        <w:tc>
+          <w:tcPr>
+            <w:tcW w:w="7366" w:type="dxa"/>
             <w:vAlign w:val="center"/>
           </w:tcPr>
           <w:p>
@@ -19596,8 +19779,20 @@
           <w:szCs w:val="28"/>
         </w:rPr>
         <w:lastRenderedPageBreak/>
-        <w:t xml:space="preserve">где n – количество исполнителей, занятых разработкой конкретного программного продукта; </w:t>
-      </w:r>
+        <w:t>где n – количество исполнителей, занятых разработкой конкретного программного продукта;</w:t>
+      </w:r>
+    </w:p>
+    <w:p>
+      <w:pPr>
+        <w:pStyle w:val="Default"/>
+        <w:ind w:firstLine="510"/>
+        <w:jc w:val="both"/>
+        <w:rPr>
+          <w:spacing w:val="2"/>
+          <w:sz w:val="28"/>
+          <w:szCs w:val="28"/>
+        </w:rPr>
+      </w:pPr>
       <m:oMath>
         <m:sSub>
           <m:sSubPr>
@@ -19637,8 +19832,36 @@
           <w:sz w:val="28"/>
           <w:szCs w:val="28"/>
         </w:rPr>
-        <w:t xml:space="preserve"> – коэффициент премий (1,5); </w:t>
-      </w:r>
+        <w:t xml:space="preserve"> – коэффициент премий</w:t>
+      </w:r>
+      <w:r>
+        <w:rPr>
+          <w:spacing w:val="2"/>
+          <w:sz w:val="28"/>
+          <w:szCs w:val="28"/>
+        </w:rPr>
+        <w:t xml:space="preserve">, </w:t>
+      </w:r>
+      <w:r>
+        <w:rPr>
+          <w:spacing w:val="2"/>
+          <w:sz w:val="28"/>
+          <w:szCs w:val="28"/>
+        </w:rPr>
+        <w:t>1,5;</w:t>
+      </w:r>
+    </w:p>
+    <w:p>
+      <w:pPr>
+        <w:pStyle w:val="Default"/>
+        <w:ind w:firstLine="510"/>
+        <w:jc w:val="both"/>
+        <w:rPr>
+          <w:spacing w:val="2"/>
+          <w:sz w:val="28"/>
+          <w:szCs w:val="28"/>
+        </w:rPr>
+      </w:pPr>
       <m:oMath>
         <m:sSub>
           <m:sSubPr>
@@ -19684,8 +19907,38 @@
           <w:sz w:val="28"/>
           <w:szCs w:val="28"/>
         </w:rPr>
-        <w:t xml:space="preserve"> – часовая тарифная ставка i-го исполнителя, руб.; </w:t>
-      </w:r>
+        <w:t xml:space="preserve"> – часовая тарифная ставка i-</w:t>
+      </w:r>
+      <w:proofErr w:type="spellStart"/>
+      <w:r>
+        <w:rPr>
+          <w:spacing w:val="2"/>
+          <w:sz w:val="28"/>
+          <w:szCs w:val="28"/>
+        </w:rPr>
+        <w:t>го</w:t>
+      </w:r>
+      <w:proofErr w:type="spellEnd"/>
+      <w:r>
+        <w:rPr>
+          <w:spacing w:val="2"/>
+          <w:sz w:val="28"/>
+          <w:szCs w:val="28"/>
+        </w:rPr>
+        <w:t xml:space="preserve"> исполнителя, руб.;</w:t>
+      </w:r>
+    </w:p>
+    <w:p>
+      <w:pPr>
+        <w:pStyle w:val="Default"/>
+        <w:ind w:firstLine="510"/>
+        <w:jc w:val="both"/>
+        <w:rPr>
+          <w:spacing w:val="2"/>
+          <w:sz w:val="28"/>
+          <w:szCs w:val="28"/>
+        </w:rPr>
+      </w:pPr>
       <m:oMath>
         <m:sSub>
           <m:sSubPr>
@@ -19743,6 +19996,7 @@
         </w:rPr>
         <w:t xml:space="preserve"> работ, выполняемых </w:t>
       </w:r>
+      <w:proofErr w:type="spellStart"/>
       <w:r>
         <w:rPr>
           <w:spacing w:val="2"/>
@@ -19752,13 +20006,30 @@
         </w:rPr>
         <w:t>i</w:t>
       </w:r>
+      <w:proofErr w:type="spellEnd"/>
       <w:r>
         <w:rPr>
           <w:spacing w:val="2"/>
           <w:sz w:val="28"/>
           <w:szCs w:val="28"/>
         </w:rPr>
-        <w:t>−м исполнителем (ч).</w:t>
+        <w:t>−м исполнителем</w:t>
+      </w:r>
+      <w:r>
+        <w:rPr>
+          <w:spacing w:val="2"/>
+          <w:sz w:val="28"/>
+          <w:szCs w:val="28"/>
+        </w:rPr>
+        <w:t xml:space="preserve">, </w:t>
+      </w:r>
+      <w:r>
+        <w:rPr>
+          <w:spacing w:val="2"/>
+          <w:sz w:val="28"/>
+          <w:szCs w:val="28"/>
+        </w:rPr>
+        <w:t>ч.</w:t>
       </w:r>
     </w:p>
     <w:p>
@@ -20897,8 +21168,14 @@
         </m:sSub>
       </m:oMath>
       <w:r>
-        <w:t xml:space="preserve"> – дополнительная заработная плата исполнителей (руб.); </w:t>
-      </w:r>
+        <w:t xml:space="preserve"> – дополнительная заработная плата исполнителей (руб.);</w:t>
+      </w:r>
+    </w:p>
+    <w:p>
+      <w:pPr>
+        <w:pStyle w:val="a5"/>
+        <w:ind w:firstLine="454"/>
+      </w:pPr>
       <m:oMath>
         <m:sSub>
           <m:sSubPr>
@@ -21465,7 +21742,19 @@
         </m:sSub>
       </m:oMath>
       <w:r>
-        <w:t xml:space="preserve"> – норматив отчислений в фонд социальной защиты населения и на обязательное страхование (35%).</w:t>
+        <w:t xml:space="preserve"> – норматив отчислений в фонд социальной защиты населения и на обязательное страхование</w:t>
+      </w:r>
+      <w:r>
+        <w:t xml:space="preserve">, </w:t>
+      </w:r>
+      <w:r>
+        <w:t>35</w:t>
+      </w:r>
+      <w:r>
+        <w:t xml:space="preserve"> </w:t>
+      </w:r>
+      <w:r>
+        <w:t>%.</w:t>
       </w:r>
     </w:p>
     <w:p>
@@ -21967,7 +22256,13 @@
         </m:sSub>
       </m:oMath>
       <w:r>
-        <w:t xml:space="preserve"> – норматив прочих затрат, 100%.</w:t>
+        <w:t xml:space="preserve"> – норматив прочих затрат, 100</w:t>
+      </w:r>
+      <w:r>
+        <w:t xml:space="preserve"> </w:t>
+      </w:r>
+      <w:r>
+        <w:t>%.</w:t>
       </w:r>
     </w:p>
     <w:p>
@@ -22725,8 +23020,20 @@
         <w:ind w:firstLine="0"/>
       </w:pPr>
       <w:r>
-        <w:t xml:space="preserve">где Ц – цена одного соглашения (руб.); </w:t>
-      </w:r>
+        <w:t>где Ц – цена одного соглашения</w:t>
+      </w:r>
+      <w:r>
+        <w:t>,</w:t>
+      </w:r>
+      <w:r>
+        <w:t xml:space="preserve"> руб.;</w:t>
+      </w:r>
+    </w:p>
+    <w:p>
+      <w:pPr>
+        <w:pStyle w:val="a5"/>
+        <w:ind w:firstLine="454"/>
+      </w:pPr>
       <m:oMath>
         <m:sSub>
           <m:sSubPr>
@@ -22759,7 +23066,37 @@
         </m:sSub>
       </m:oMath>
       <w:r>
-        <w:t xml:space="preserve"> – сумма расходов на разработку и реализацию (руб.); N – количество соглашений; НДС – сумма налога на добавленную стоимость (руб.).</w:t>
+        <w:t xml:space="preserve"> – сумма расходов на разработку и реализацию</w:t>
+      </w:r>
+      <w:r>
+        <w:t xml:space="preserve">, </w:t>
+      </w:r>
+      <w:r>
+        <w:t>руб.;</w:t>
+      </w:r>
+    </w:p>
+    <w:p>
+      <w:pPr>
+        <w:pStyle w:val="a5"/>
+        <w:ind w:firstLine="454"/>
+      </w:pPr>
+      <w:r>
+        <w:t>N – количество соглашений;</w:t>
+      </w:r>
+    </w:p>
+    <w:p>
+      <w:pPr>
+        <w:pStyle w:val="a5"/>
+        <w:ind w:firstLine="454"/>
+      </w:pPr>
+      <w:r>
+        <w:t>НДС – сумма налога на добавленную стоимость</w:t>
+      </w:r>
+      <w:r>
+        <w:t xml:space="preserve">, </w:t>
+      </w:r>
+      <w:r>
+        <w:t>руб.</w:t>
       </w:r>
     </w:p>
     <w:p>
@@ -23027,7 +23364,19 @@
         </m:sSub>
       </m:oMath>
       <w:r>
-        <w:t xml:space="preserve"> – ставка налога на добавленную стоимость согласно действующему законодательству (20%). </w:t>
+        <w:t xml:space="preserve"> – ставка налога на добавленную стоимость согласно действующему законодательству</w:t>
+      </w:r>
+      <w:r>
+        <w:t>,</w:t>
+      </w:r>
+      <w:r>
+        <w:t xml:space="preserve"> 20</w:t>
+      </w:r>
+      <w:r>
+        <w:t xml:space="preserve"> </w:t>
+      </w:r>
+      <w:r>
+        <w:t xml:space="preserve">%. </w:t>
       </w:r>
     </w:p>
     <w:p>
@@ -23550,7 +23899,19 @@
                   <w:rPr>
                     <w:rFonts w:ascii="Cambria Math" w:hAnsi="Cambria Math"/>
                   </w:rPr>
-                  <m:t>∙100%.</m:t>
+                  <m:t>∙100</m:t>
+                </m:r>
+                <m:r>
+                  <w:rPr>
+                    <w:rFonts w:ascii="Cambria Math" w:hAnsi="Cambria Math"/>
+                  </w:rPr>
+                  <m:t xml:space="preserve"> </m:t>
+                </m:r>
+                <m:r>
+                  <w:rPr>
+                    <w:rFonts w:ascii="Cambria Math" w:hAnsi="Cambria Math"/>
+                  </w:rPr>
+                  <m:t>%.</m:t>
                 </m:r>
               </m:oMath>
             </m:oMathPara>
@@ -23589,11 +23950,6 @@
         </w:tc>
       </w:tr>
     </w:tbl>
-    <w:p>
-      <w:pPr>
-        <w:pStyle w:val="a5"/>
-      </w:pPr>
-    </w:p>
     <w:p>
       <w:pPr>
         <w:pStyle w:val="a5"/>
@@ -23700,7 +24056,19 @@
                   <w:rPr>
                     <w:rFonts w:ascii="Cambria Math" w:hAnsi="Cambria Math"/>
                   </w:rPr>
-                  <m:t>∙100%=77%.</m:t>
+                  <m:t>∙100%=77</m:t>
+                </m:r>
+                <m:r>
+                  <w:rPr>
+                    <w:rFonts w:ascii="Cambria Math" w:hAnsi="Cambria Math"/>
+                  </w:rPr>
+                  <m:t xml:space="preserve"> </m:t>
+                </m:r>
+                <m:r>
+                  <w:rPr>
+                    <w:rFonts w:ascii="Cambria Math" w:hAnsi="Cambria Math"/>
+                  </w:rPr>
+                  <m:t>%.</m:t>
                 </m:r>
               </m:oMath>
             </m:oMathPara>
@@ -23755,7 +24123,22 @@
         <w:t xml:space="preserve"> </w:t>
       </w:r>
       <w:r>
-        <w:t>для юридических лиц за март 2019 года составила 8,73%. Исходя из этих данных можно сделать вывод, что проект рентабелен, так как рентабельность затрат на разработку приложения составила 77%.</w:t>
+        <w:t>для юридических лиц за март 2019 года составила 8,73</w:t>
+      </w:r>
+      <w:r>
+        <w:rPr>
+          <w:lang w:val="en-US"/>
+        </w:rPr>
+        <w:t> </w:t>
+      </w:r>
+      <w:r>
+        <w:t>%. Исходя из этих данных можно сделать вывод, что проект рентабелен, так как рентабельность затрат на разработку приложения составила 77</w:t>
+      </w:r>
+      <w:r>
+        <w:t xml:space="preserve"> </w:t>
+      </w:r>
+      <w:r>
+        <w:t>%.</w:t>
       </w:r>
     </w:p>
     <w:p>
@@ -23996,7 +24379,25 @@
                   <w:rPr>
                     <w:rFonts w:ascii="Cambria Math" w:hAnsi="Cambria Math"/>
                   </w:rPr>
-                  <m:t>∙100%.</m:t>
+                  <m:t>∙100</m:t>
+                </m:r>
+                <m:r>
+                  <m:rPr>
+                    <m:sty m:val="p"/>
+                  </m:rPr>
+                  <w:rPr>
+                    <w:rFonts w:ascii="Cambria Math" w:hAnsi="Cambria Math"/>
+                  </w:rPr>
+                  <m:t xml:space="preserve"> </m:t>
+                </m:r>
+                <m:r>
+                  <m:rPr>
+                    <m:sty m:val="p"/>
+                  </m:rPr>
+                  <w:rPr>
+                    <w:rFonts w:ascii="Cambria Math" w:hAnsi="Cambria Math"/>
+                  </w:rPr>
+                  <m:t>%.</m:t>
                 </m:r>
               </m:oMath>
             </m:oMathPara>
@@ -24161,7 +24562,25 @@
                   <w:rPr>
                     <w:rFonts w:ascii="Cambria Math" w:hAnsi="Cambria Math"/>
                   </w:rPr>
-                  <m:t>∙100%=77%.</m:t>
+                  <m:t>∙100%=77</m:t>
+                </m:r>
+                <m:r>
+                  <m:rPr>
+                    <m:sty m:val="p"/>
+                  </m:rPr>
+                  <w:rPr>
+                    <w:rFonts w:ascii="Cambria Math" w:hAnsi="Cambria Math"/>
+                  </w:rPr>
+                  <m:t xml:space="preserve"> </m:t>
+                </m:r>
+                <m:r>
+                  <m:rPr>
+                    <m:sty m:val="p"/>
+                  </m:rPr>
+                  <w:rPr>
+                    <w:rFonts w:ascii="Cambria Math" w:hAnsi="Cambria Math"/>
+                  </w:rPr>
+                  <m:t>%.</m:t>
                 </m:r>
               </m:oMath>
             </m:oMathPara>
@@ -24200,7 +24619,19 @@
         <w:rPr>
           <w:szCs w:val="28"/>
         </w:rPr>
-        <w:t>Так как рентабельность предприятия превышает средний процент по долгосрочным вкладам в банках (8,73%) можно сделать вывод, что инвестиции будут прибыльнее, чем банковский вклад.</w:t>
+        <w:t>Так как рентабельность предприятия превышает средний процент по долгосрочным вкладам в банках (8,73</w:t>
+      </w:r>
+      <w:r>
+        <w:rPr>
+          <w:szCs w:val="28"/>
+        </w:rPr>
+        <w:t xml:space="preserve"> </w:t>
+      </w:r>
+      <w:r>
+        <w:rPr>
+          <w:szCs w:val="28"/>
+        </w:rPr>
+        <w:t>%) можно сделать вывод, что инвестиции будут прибыльнее, чем банковский вклад.</w:t>
       </w:r>
     </w:p>
     <w:p>
@@ -24249,7 +24680,16 @@
         <w:t>7514,64</w:t>
       </w:r>
       <w:r>
-        <w:t xml:space="preserve"> руб., рентабельность инвестиций 77%.</w:t>
+        <w:t xml:space="preserve"> руб., рентабельность инвестиций 77</w:t>
+      </w:r>
+      <w:r>
+        <w:rPr>
+          <w:lang w:val="en-US"/>
+        </w:rPr>
+        <w:t xml:space="preserve"> </w:t>
+      </w:r>
+      <w:r>
+        <w:t>%.</w:t>
       </w:r>
       <w:r>
         <w:br w:type="page"/>
@@ -24258,6 +24698,7 @@
     <w:p>
       <w:pPr>
         <w:pStyle w:val="11"/>
+        <w:ind w:left="0" w:firstLine="0"/>
         <w:jc w:val="center"/>
       </w:pPr>
       <w:bookmarkStart w:id="25" w:name="_Toc6171580"/>
@@ -24415,6 +24856,7 @@
     <w:p>
       <w:pPr>
         <w:pStyle w:val="11"/>
+        <w:ind w:left="0" w:firstLine="0"/>
         <w:jc w:val="center"/>
       </w:pPr>
       <w:bookmarkStart w:id="26" w:name="_Toc6171581"/>
@@ -24871,6 +25313,7 @@
     <w:p>
       <w:pPr>
         <w:pStyle w:val="11"/>
+        <w:ind w:left="0" w:firstLine="0"/>
         <w:jc w:val="center"/>
       </w:pPr>
       <w:bookmarkStart w:id="27" w:name="_Toc6171582"/>
@@ -24882,7 +25325,7 @@
     </w:p>
     <w:p>
       <w:pPr>
-        <w:ind w:left="567" w:firstLine="0"/>
+        <w:ind w:firstLine="0"/>
         <w:jc w:val="center"/>
         <w:rPr>
           <w:b/>
@@ -24897,7 +25340,7 @@
     </w:p>
     <w:p>
       <w:pPr>
-        <w:ind w:left="567" w:firstLine="0"/>
+        <w:ind w:firstLine="0"/>
         <w:jc w:val="center"/>
         <w:rPr>
           <w:b/>
@@ -24931,6 +25374,7 @@
     <w:p>
       <w:pPr>
         <w:pStyle w:val="11"/>
+        <w:ind w:left="0" w:firstLine="0"/>
         <w:jc w:val="center"/>
       </w:pPr>
       <w:bookmarkStart w:id="28" w:name="_Toc6171583"/>
@@ -24942,7 +25386,7 @@
     </w:p>
     <w:p>
       <w:pPr>
-        <w:ind w:left="567" w:firstLine="0"/>
+        <w:ind w:firstLine="0"/>
         <w:jc w:val="center"/>
         <w:rPr>
           <w:b/>
@@ -24957,7 +25401,7 @@
     </w:p>
     <w:p>
       <w:pPr>
-        <w:ind w:left="567" w:firstLine="0"/>
+        <w:ind w:firstLine="0"/>
         <w:jc w:val="center"/>
         <w:rPr>
           <w:b/>
@@ -30557,7 +31001,7 @@
 </file>
 
 <file path=customXml/itemProps1.xml><?xml version="1.0" encoding="utf-8"?>
-<ds:datastoreItem xmlns:ds="http://schemas.openxmlformats.org/officeDocument/2006/customXml" ds:itemID="{A08198D9-9756-4270-8FDF-8FB258D17786}">
+<ds:datastoreItem xmlns:ds="http://schemas.openxmlformats.org/officeDocument/2006/customXml" ds:itemID="{18EA4982-FF26-433D-A298-3332A5F10BE9}">
   <ds:schemaRefs>
     <ds:schemaRef ds:uri="http://schemas.openxmlformats.org/officeDocument/2006/bibliography"/>
   </ds:schemaRefs>

</xml_diff>